<commit_message>
wrote some about input parsing
</commit_message>
<xml_diff>
--- a/Doc/Valkyria-documentation.docx
+++ b/Doc/Valkyria-documentation.docx
@@ -353,214 +353,177 @@
         </w:rPr>
         <w:t xml:space="preserve">fect that something happens. A good and trivial example is the </w:t>
       </w:r>
-      <w:proofErr w:type="spellStart"/>
       <w:r>
         <w:rPr>
           <w:i/>
           <w:lang w:val="en-US"/>
         </w:rPr>
-        <w:t>DisplayText</w:t>
-      </w:r>
-      <w:proofErr w:type="spellEnd"/>
+        <w:t xml:space="preserve">DisplayText </w:t>
+      </w:r>
+      <w:r>
+        <w:rPr>
+          <w:lang w:val="en-US"/>
+        </w:rPr>
+        <w:t>action</w:t>
+      </w:r>
+      <w:r>
+        <w:rPr>
+          <w:lang w:val="en-US"/>
+        </w:rPr>
+        <w:t xml:space="preserve"> – it simply displays some text to the player. </w:t>
+      </w:r>
+    </w:p>
+    <w:p>
+      <w:pPr>
+        <w:rPr>
+          <w:lang w:val="en-US"/>
+        </w:rPr>
+      </w:pPr>
+      <w:r>
+        <w:rPr>
+          <w:lang w:val="en-US"/>
+        </w:rPr>
+        <w:t xml:space="preserve">An action is either </w:t>
+      </w:r>
       <w:r>
         <w:rPr>
           <w:i/>
           <w:lang w:val="en-US"/>
         </w:rPr>
-        <w:t xml:space="preserve"> </w:t>
-      </w:r>
-      <w:r>
-        <w:rPr>
-          <w:lang w:val="en-US"/>
-        </w:rPr>
-        <w:t>action</w:t>
-      </w:r>
-      <w:r>
-        <w:rPr>
-          <w:lang w:val="en-US"/>
-        </w:rPr>
-        <w:t xml:space="preserve"> – it simply displays some text to the player. </w:t>
-      </w:r>
-    </w:p>
-    <w:p>
-      <w:pPr>
-        <w:rPr>
-          <w:lang w:val="en-US"/>
-        </w:rPr>
-      </w:pPr>
-      <w:r>
-        <w:rPr>
-          <w:lang w:val="en-US"/>
-        </w:rPr>
-        <w:t xml:space="preserve">An action is either </w:t>
+        <w:t>Global</w:t>
+      </w:r>
+      <w:r>
+        <w:rPr>
+          <w:lang w:val="en-US"/>
+        </w:rPr>
+        <w:t xml:space="preserve"> or </w:t>
       </w:r>
       <w:r>
         <w:rPr>
           <w:i/>
           <w:lang w:val="en-US"/>
         </w:rPr>
-        <w:t>Global</w:t>
-      </w:r>
-      <w:r>
-        <w:rPr>
-          <w:lang w:val="en-US"/>
-        </w:rPr>
-        <w:t xml:space="preserve"> or </w:t>
+        <w:t>Localized</w:t>
+      </w:r>
+      <w:r>
+        <w:rPr>
+          <w:lang w:val="en-US"/>
+        </w:rPr>
+        <w:t xml:space="preserve">. Global actions can occur at any time, in any room, within the game world. Localized actions however are strongly tied to some </w:t>
       </w:r>
       <w:r>
         <w:rPr>
           <w:i/>
           <w:lang w:val="en-US"/>
         </w:rPr>
-        <w:t>Localized</w:t>
-      </w:r>
-      <w:r>
-        <w:rPr>
-          <w:lang w:val="en-US"/>
-        </w:rPr>
-        <w:t xml:space="preserve">. Global actions can occur at any time, in any room, within the game world. Localized actions however are strongly tied to some </w:t>
+        <w:t>context</w:t>
       </w:r>
       <w:r>
         <w:rPr>
           <w:i/>
           <w:lang w:val="en-US"/>
         </w:rPr>
-        <w:t>context</w:t>
+        <w:t xml:space="preserve">, </w:t>
+      </w:r>
+      <w:r>
+        <w:rPr>
+          <w:lang w:val="en-US"/>
+        </w:rPr>
+        <w:t>as an example some specific room.</w:t>
+      </w:r>
+    </w:p>
+    <w:p>
+      <w:pPr>
+        <w:rPr>
+          <w:lang w:val="en-US"/>
+        </w:rPr>
+      </w:pPr>
+      <w:r>
+        <w:rPr>
+          <w:lang w:val="en-US"/>
+        </w:rPr>
+        <w:t xml:space="preserve">See a complete list of built in actions </w:t>
+      </w:r>
+      <w:r>
+        <w:rPr>
+          <w:b/>
+          <w:lang w:val="en-US"/>
+        </w:rPr>
+        <w:t>here</w:t>
+      </w:r>
+    </w:p>
+    <w:p>
+      <w:pPr>
+        <w:pStyle w:val="Rubrik2"/>
+        <w:rPr>
+          <w:lang w:val="en-US"/>
+        </w:rPr>
+      </w:pPr>
+      <w:r>
+        <w:rPr>
+          <w:lang w:val="en-US"/>
+        </w:rPr>
+        <w:t>Trigger</w:t>
+      </w:r>
+    </w:p>
+    <w:p>
+      <w:pPr>
+        <w:rPr>
+          <w:lang w:val="en-US"/>
+        </w:rPr>
+      </w:pPr>
+      <w:r>
+        <w:rPr>
+          <w:lang w:val="en-US"/>
+        </w:rPr>
+        <w:t xml:space="preserve">A trigger is a game entity that causes an action to be performed. The trigger is often based on some user input. A standardized trigger is the single keyword “help” that when typed displays some customizable help text to the user.  The keyword “help” is simply a trigger for the DisplayText action mentioned above. </w:t>
+      </w:r>
+    </w:p>
+    <w:p>
+      <w:pPr>
+        <w:rPr>
+          <w:lang w:val="en-US"/>
+        </w:rPr>
+      </w:pPr>
+    </w:p>
+    <w:p>
+      <w:pPr>
+        <w:pStyle w:val="Rubrik2"/>
+        <w:rPr>
+          <w:lang w:val="en-US"/>
+        </w:rPr>
+      </w:pPr>
+      <w:r>
+        <w:rPr>
+          <w:lang w:val="en-US"/>
+        </w:rPr>
+        <w:t>Conditions</w:t>
+      </w:r>
+    </w:p>
+    <w:p>
+      <w:pPr>
+        <w:rPr>
+          <w:lang w:val="en-US"/>
+        </w:rPr>
+      </w:pPr>
+      <w:r>
+        <w:rPr>
+          <w:lang w:val="en-US"/>
+        </w:rPr>
+        <w:t xml:space="preserve">Most triggers have </w:t>
       </w:r>
       <w:r>
         <w:rPr>
           <w:i/>
           <w:lang w:val="en-US"/>
         </w:rPr>
-        <w:t xml:space="preserve">, </w:t>
-      </w:r>
-      <w:r>
-        <w:rPr>
-          <w:lang w:val="en-US"/>
-        </w:rPr>
-        <w:t>as an example some specific room.</w:t>
-      </w:r>
-    </w:p>
-    <w:p>
-      <w:pPr>
-        <w:rPr>
-          <w:lang w:val="en-US"/>
-        </w:rPr>
-      </w:pPr>
-      <w:r>
-        <w:rPr>
-          <w:lang w:val="en-US"/>
-        </w:rPr>
-        <w:t xml:space="preserve">See a complete list of built in actions </w:t>
-      </w:r>
-      <w:r>
-        <w:rPr>
-          <w:b/>
-          <w:lang w:val="en-US"/>
-        </w:rPr>
-        <w:t>here</w:t>
-      </w:r>
-    </w:p>
-    <w:p>
-      <w:pPr>
-        <w:pStyle w:val="Rubrik2"/>
-        <w:rPr>
-          <w:lang w:val="en-US"/>
-        </w:rPr>
-      </w:pPr>
-      <w:r>
-        <w:rPr>
-          <w:lang w:val="en-US"/>
-        </w:rPr>
-        <w:t>Trigger</w:t>
-      </w:r>
-    </w:p>
-    <w:p>
-      <w:pPr>
-        <w:rPr>
-          <w:lang w:val="en-US"/>
-        </w:rPr>
-      </w:pPr>
-      <w:r>
-        <w:rPr>
-          <w:lang w:val="en-US"/>
-        </w:rPr>
-        <w:t xml:space="preserve">A trigger is a game entity that causes an action to be performed. The trigger is often based on some user input. A standardized trigger is the single keyword “help” that when typed displays some customizable help text to the user.  The keyword “help” is simply a trigger for the </w:t>
-      </w:r>
-      <w:proofErr w:type="spellStart"/>
-      <w:r>
-        <w:rPr>
-          <w:lang w:val="en-US"/>
-        </w:rPr>
-        <w:t>DisplayText</w:t>
-      </w:r>
-      <w:proofErr w:type="spellEnd"/>
-      <w:r>
-        <w:rPr>
-          <w:lang w:val="en-US"/>
-        </w:rPr>
-        <w:t xml:space="preserve"> action mentioned above. </w:t>
-      </w:r>
-    </w:p>
-    <w:p>
-      <w:pPr>
-        <w:rPr>
-          <w:lang w:val="en-US"/>
-        </w:rPr>
-      </w:pPr>
-    </w:p>
-    <w:p>
-      <w:pPr>
-        <w:pStyle w:val="Rubrik2"/>
-        <w:rPr>
-          <w:lang w:val="en-US"/>
-        </w:rPr>
-      </w:pPr>
-      <w:r>
-        <w:rPr>
-          <w:lang w:val="en-US"/>
-        </w:rPr>
-        <w:t>Conditions</w:t>
-      </w:r>
-    </w:p>
-    <w:p>
-      <w:pPr>
-        <w:rPr>
-          <w:lang w:val="en-US"/>
-        </w:rPr>
-      </w:pPr>
-      <w:r>
-        <w:rPr>
-          <w:lang w:val="en-US"/>
-        </w:rPr>
-        <w:t xml:space="preserve">Most triggers have </w:t>
-      </w:r>
-      <w:r>
-        <w:rPr>
-          <w:i/>
-          <w:lang w:val="en-US"/>
-        </w:rPr>
         <w:t>conditions</w:t>
       </w:r>
       <w:r>
         <w:rPr>
           <w:lang w:val="en-US"/>
         </w:rPr>
-        <w:t xml:space="preserve"> attached to them. If the conditions are met, the action is triggered. If not, an alternate action (</w:t>
-      </w:r>
-      <w:proofErr w:type="spellStart"/>
-      <w:r>
-        <w:rPr>
-          <w:lang w:val="en-US"/>
-        </w:rPr>
-        <w:t>FallbackAction</w:t>
-      </w:r>
-      <w:proofErr w:type="spellEnd"/>
-      <w:r>
-        <w:rPr>
-          <w:lang w:val="en-US"/>
-        </w:rPr>
-        <w:t>) is triggered instead. Fallbacks cannot (as of the demo version</w:t>
+        <w:t xml:space="preserve"> attached to them. If the conditions are met, the action is triggered. If not, an alternate action (FallbackAction) is triggered instead. Fallbacks cannot (as of the demo version</w:t>
       </w:r>
       <w:r>
         <w:rPr>
@@ -633,21 +596,7 @@
         <w:rPr>
           <w:lang w:val="en-US"/>
         </w:rPr>
-        <w:t xml:space="preserve">function </w:t>
-      </w:r>
-      <w:proofErr w:type="gramStart"/>
-      <w:r>
-        <w:rPr>
-          <w:lang w:val="en-US"/>
-        </w:rPr>
-        <w:t>Trigger(</w:t>
-      </w:r>
-      <w:proofErr w:type="gramEnd"/>
-      <w:r>
-        <w:rPr>
-          <w:lang w:val="en-US"/>
-        </w:rPr>
-        <w:t>)</w:t>
+        <w:t>function Trigger()</w:t>
       </w:r>
     </w:p>
     <w:p>
@@ -663,35 +612,7 @@
         <w:rPr>
           <w:lang w:val="en-US"/>
         </w:rPr>
-        <w:t xml:space="preserve">If (conditions are met) then </w:t>
-      </w:r>
-      <w:proofErr w:type="gramStart"/>
-      <w:r>
-        <w:rPr>
-          <w:lang w:val="en-US"/>
-        </w:rPr>
-        <w:t>Action(</w:t>
-      </w:r>
-      <w:proofErr w:type="gramEnd"/>
-      <w:r>
-        <w:rPr>
-          <w:lang w:val="en-US"/>
-        </w:rPr>
-        <w:t xml:space="preserve">) else </w:t>
-      </w:r>
-      <w:proofErr w:type="spellStart"/>
-      <w:r>
-        <w:rPr>
-          <w:lang w:val="en-US"/>
-        </w:rPr>
-        <w:t>FallbackAction</w:t>
-      </w:r>
-      <w:proofErr w:type="spellEnd"/>
-      <w:r>
-        <w:rPr>
-          <w:lang w:val="en-US"/>
-        </w:rPr>
-        <w:t>()</w:t>
+        <w:t>If (conditions are met) then Action() else FallbackAction()</w:t>
       </w:r>
     </w:p>
     <w:p>
@@ -778,15 +699,1729 @@
       <w:pPr>
         <w:rPr>
           <w:rStyle w:val="Starkbetoning"/>
-          <w:rFonts w:asciiTheme="majorHAnsi" w:eastAsiaTheme="majorEastAsia" w:hAnsiTheme="majorHAnsi" w:cstheme="majorBidi"/>
-          <w:i w:val="0"/>
-          <w:iCs w:val="0"/>
-          <w:color w:val="2F5496" w:themeColor="accent1" w:themeShade="BF"/>
-          <w:sz w:val="32"/>
-          <w:szCs w:val="32"/>
-          <w:lang w:val="en-US"/>
-        </w:rPr>
-      </w:pPr>
+          <w:i w:val="0"/>
+          <w:iCs w:val="0"/>
+          <w:color w:val="2F5496" w:themeColor="accent1" w:themeShade="BF"/>
+          <w:lang w:val="en-US"/>
+        </w:rPr>
+      </w:pPr>
+    </w:p>
+    <w:p>
+      <w:pPr>
+        <w:pStyle w:val="Rubrik2"/>
+        <w:rPr>
+          <w:rStyle w:val="Starkbetoning"/>
+          <w:i w:val="0"/>
+          <w:iCs w:val="0"/>
+          <w:color w:val="2F5496" w:themeColor="accent1" w:themeShade="BF"/>
+          <w:lang w:val="en-US"/>
+        </w:rPr>
+      </w:pPr>
+      <w:r>
+        <w:t>Input resolving</w:t>
+      </w:r>
+      <w:r>
+        <w:rPr>
+          <w:rStyle w:val="Starkbetoning"/>
+          <w:i w:val="0"/>
+          <w:iCs w:val="0"/>
+          <w:color w:val="2F5496" w:themeColor="accent1" w:themeShade="BF"/>
+          <w:lang w:val="en-US"/>
+        </w:rPr>
+        <w:t xml:space="preserve"> </w:t>
+      </w:r>
+    </w:p>
+    <w:p>
+      <w:pPr>
+        <w:rPr>
+          <w:lang w:val="en-US"/>
+        </w:rPr>
+      </w:pPr>
+      <w:r>
+        <w:rPr>
+          <w:lang w:val="en-US"/>
+        </w:rPr>
+        <w:t xml:space="preserve">All input from the user consists of text commands. The Valkyria Engine uses </w:t>
+      </w:r>
+      <w:r>
+        <w:rPr>
+          <w:i/>
+          <w:lang w:val="en-US"/>
+        </w:rPr>
+        <w:t>input resolvers</w:t>
+      </w:r>
+      <w:r>
+        <w:rPr>
+          <w:lang w:val="en-US"/>
+        </w:rPr>
+        <w:t xml:space="preserve"> to process the user input. The resolver can be used when there is no 1:1 correspondence between the user and the game action</w:t>
+      </w:r>
+      <w:r>
+        <w:rPr>
+          <w:lang w:val="en-US"/>
+        </w:rPr>
+        <w:t xml:space="preserve"> (i.e. more complex situations than the built in “help” event)</w:t>
+      </w:r>
+    </w:p>
+    <w:p>
+      <w:pPr>
+        <w:rPr>
+          <w:lang w:val="en-US"/>
+        </w:rPr>
+      </w:pPr>
+      <w:r>
+        <w:rPr>
+          <w:lang w:val="en-US"/>
+        </w:rPr>
+        <w:lastRenderedPageBreak/>
+        <w:t xml:space="preserve">The resolvers rely heavily on </w:t>
+      </w:r>
+      <w:r>
+        <w:rPr>
+          <w:i/>
+          <w:lang w:val="en-US"/>
+        </w:rPr>
+        <w:t>mappings</w:t>
+      </w:r>
+      <w:r>
+        <w:rPr>
+          <w:i/>
+          <w:lang w:val="en-US"/>
+        </w:rPr>
+        <w:t xml:space="preserve">. </w:t>
+      </w:r>
+      <w:r>
+        <w:rPr>
+          <w:lang w:val="en-US"/>
+        </w:rPr>
+        <w:t xml:space="preserve">A </w:t>
+      </w:r>
+      <w:r>
+        <w:rPr>
+          <w:i/>
+          <w:lang w:val="en-US"/>
+        </w:rPr>
+        <w:t>mapping</w:t>
+      </w:r>
+      <w:r>
+        <w:rPr>
+          <w:lang w:val="en-US"/>
+        </w:rPr>
+        <w:t xml:space="preserve"> is a game object that maps the user input(s) to an </w:t>
+      </w:r>
+      <w:r>
+        <w:rPr>
+          <w:i/>
+          <w:lang w:val="en-US"/>
+        </w:rPr>
+        <w:t>Action</w:t>
+      </w:r>
+      <w:r>
+        <w:rPr>
+          <w:lang w:val="en-US"/>
+        </w:rPr>
+        <w:t xml:space="preserve">. </w:t>
+      </w:r>
+      <w:r>
+        <w:rPr>
+          <w:lang w:val="en-US"/>
+        </w:rPr>
+        <w:t>To keep it simple, the following relation of the mapping is established:</w:t>
+      </w:r>
+    </w:p>
+    <w:p>
+      <w:pPr>
+        <w:rPr>
+          <w:lang w:val="en-US"/>
+        </w:rPr>
+      </w:pPr>
+      <w:r>
+        <w:rPr>
+          <w:noProof/>
+          <w:lang w:val="en-US"/>
+        </w:rPr>
+        <w:drawing>
+          <wp:inline distT="0" distB="0" distL="0" distR="0">
+            <wp:extent cx="3706770" cy="733425"/>
+            <wp:effectExtent l="0" t="0" r="8255" b="0"/>
+            <wp:docPr id="2" name="Bildobjekt 2"/>
+            <wp:cNvGraphicFramePr>
+              <a:graphicFrameLocks xmlns:a="http://schemas.openxmlformats.org/drawingml/2006/main" noChangeAspect="1"/>
+            </wp:cNvGraphicFramePr>
+            <a:graphic xmlns:a="http://schemas.openxmlformats.org/drawingml/2006/main">
+              <a:graphicData uri="http://schemas.openxmlformats.org/drawingml/2006/picture">
+                <pic:pic xmlns:pic="http://schemas.openxmlformats.org/drawingml/2006/picture">
+                  <pic:nvPicPr>
+                    <pic:cNvPr id="2" name="mapping.png"/>
+                    <pic:cNvPicPr/>
+                  </pic:nvPicPr>
+                  <pic:blipFill>
+                    <a:blip r:embed="rId6">
+                      <a:extLst>
+                        <a:ext uri="{28A0092B-C50C-407E-A947-70E740481C1C}">
+                          <a14:useLocalDpi xmlns:a14="http://schemas.microsoft.com/office/drawing/2010/main" val="0"/>
+                        </a:ext>
+                      </a:extLst>
+                    </a:blip>
+                    <a:stretch>
+                      <a:fillRect/>
+                    </a:stretch>
+                  </pic:blipFill>
+                  <pic:spPr>
+                    <a:xfrm>
+                      <a:off x="0" y="0"/>
+                      <a:ext cx="3743791" cy="740750"/>
+                    </a:xfrm>
+                    <a:prstGeom prst="rect">
+                      <a:avLst/>
+                    </a:prstGeom>
+                  </pic:spPr>
+                </pic:pic>
+              </a:graphicData>
+            </a:graphic>
+          </wp:inline>
+        </w:drawing>
+      </w:r>
+    </w:p>
+    <w:p>
+      <w:pPr>
+        <w:rPr>
+          <w:lang w:val="en-US"/>
+        </w:rPr>
+      </w:pPr>
+      <w:r>
+        <w:rPr>
+          <w:lang w:val="en-US"/>
+        </w:rPr>
+        <w:t>T</w:t>
+      </w:r>
+      <w:r>
+        <w:rPr>
+          <w:lang w:val="en-US"/>
+        </w:rPr>
+        <w:t xml:space="preserve">he mappings in turn relies on </w:t>
+      </w:r>
+      <w:r>
+        <w:rPr>
+          <w:i/>
+          <w:lang w:val="en-US"/>
+        </w:rPr>
+        <w:t>rules</w:t>
+      </w:r>
+      <w:r>
+        <w:rPr>
+          <w:rStyle w:val="Starkbetoning"/>
+          <w:i w:val="0"/>
+          <w:iCs w:val="0"/>
+          <w:color w:val="2F5496" w:themeColor="accent1" w:themeShade="BF"/>
+          <w:lang w:val="en-US"/>
+        </w:rPr>
+        <w:t xml:space="preserve">. </w:t>
+      </w:r>
+      <w:r>
+        <w:rPr>
+          <w:lang w:val="en-US"/>
+        </w:rPr>
+        <w:t>The Valkyria Eng</w:t>
+      </w:r>
+      <w:r>
+        <w:rPr>
+          <w:lang w:val="en-US"/>
+        </w:rPr>
+        <w:t xml:space="preserve">ine consists of several built-in rules to make the creation of mappings an easier task. Consider the following example of how one would create a mapping for letting the user unlock doors. </w:t>
+      </w:r>
+    </w:p>
+    <w:p>
+      <w:pPr>
+        <w:shd w:val="clear" w:color="auto" w:fill="F2F2F2" w:themeFill="background1" w:themeFillShade="F2"/>
+        <w:spacing w:after="0"/>
+        <w:rPr>
+          <w:rStyle w:val="Starkbetoning"/>
+          <w:rFonts w:ascii="Consolas" w:hAnsi="Consolas"/>
+          <w:i w:val="0"/>
+          <w:iCs w:val="0"/>
+          <w:color w:val="2F5496" w:themeColor="accent1" w:themeShade="BF"/>
+          <w:sz w:val="20"/>
+          <w:szCs w:val="20"/>
+          <w:lang w:val="en-US"/>
+        </w:rPr>
+      </w:pPr>
+      <w:r>
+        <w:rPr>
+          <w:rStyle w:val="Starkbetoning"/>
+          <w:rFonts w:ascii="Consolas" w:hAnsi="Consolas"/>
+          <w:i w:val="0"/>
+          <w:iCs w:val="0"/>
+          <w:color w:val="2F5496" w:themeColor="accent1" w:themeShade="BF"/>
+          <w:sz w:val="20"/>
+          <w:szCs w:val="20"/>
+          <w:lang w:val="en-US"/>
+        </w:rPr>
+        <w:t>{</w:t>
+      </w:r>
+    </w:p>
+    <w:p>
+      <w:pPr>
+        <w:shd w:val="clear" w:color="auto" w:fill="F2F2F2" w:themeFill="background1" w:themeFillShade="F2"/>
+        <w:spacing w:after="0"/>
+        <w:rPr>
+          <w:rStyle w:val="Starkbetoning"/>
+          <w:rFonts w:ascii="Consolas" w:hAnsi="Consolas"/>
+          <w:i w:val="0"/>
+          <w:iCs w:val="0"/>
+          <w:color w:val="2F5496" w:themeColor="accent1" w:themeShade="BF"/>
+          <w:sz w:val="20"/>
+          <w:szCs w:val="20"/>
+          <w:lang w:val="en-US"/>
+        </w:rPr>
+      </w:pPr>
+      <w:r>
+        <w:rPr>
+          <w:rStyle w:val="Starkbetoning"/>
+          <w:rFonts w:ascii="Consolas" w:hAnsi="Consolas"/>
+          <w:i w:val="0"/>
+          <w:iCs w:val="0"/>
+          <w:color w:val="2F5496" w:themeColor="accent1" w:themeShade="BF"/>
+          <w:sz w:val="20"/>
+          <w:szCs w:val="20"/>
+          <w:lang w:val="en-US"/>
+        </w:rPr>
+        <w:t xml:space="preserve">  "map" : </w:t>
+      </w:r>
+    </w:p>
+    <w:p>
+      <w:pPr>
+        <w:shd w:val="clear" w:color="auto" w:fill="F2F2F2" w:themeFill="background1" w:themeFillShade="F2"/>
+        <w:spacing w:after="0"/>
+        <w:rPr>
+          <w:rStyle w:val="Starkbetoning"/>
+          <w:rFonts w:ascii="Consolas" w:hAnsi="Consolas"/>
+          <w:i w:val="0"/>
+          <w:iCs w:val="0"/>
+          <w:color w:val="2F5496" w:themeColor="accent1" w:themeShade="BF"/>
+          <w:sz w:val="20"/>
+          <w:szCs w:val="20"/>
+          <w:lang w:val="en-US"/>
+        </w:rPr>
+      </w:pPr>
+      <w:r>
+        <w:rPr>
+          <w:rStyle w:val="Starkbetoning"/>
+          <w:rFonts w:ascii="Consolas" w:hAnsi="Consolas"/>
+          <w:i w:val="0"/>
+          <w:iCs w:val="0"/>
+          <w:color w:val="2F5496" w:themeColor="accent1" w:themeShade="BF"/>
+          <w:sz w:val="20"/>
+          <w:szCs w:val="20"/>
+          <w:lang w:val="en-US"/>
+        </w:rPr>
+        <w:t xml:space="preserve">  {</w:t>
+      </w:r>
+    </w:p>
+    <w:p>
+      <w:pPr>
+        <w:shd w:val="clear" w:color="auto" w:fill="F2F2F2" w:themeFill="background1" w:themeFillShade="F2"/>
+        <w:spacing w:after="0"/>
+        <w:rPr>
+          <w:rStyle w:val="Starkbetoning"/>
+          <w:rFonts w:ascii="Consolas" w:hAnsi="Consolas"/>
+          <w:i w:val="0"/>
+          <w:iCs w:val="0"/>
+          <w:color w:val="2F5496" w:themeColor="accent1" w:themeShade="BF"/>
+          <w:sz w:val="20"/>
+          <w:szCs w:val="20"/>
+          <w:lang w:val="en-US"/>
+        </w:rPr>
+      </w:pPr>
+      <w:r>
+        <w:rPr>
+          <w:rStyle w:val="Starkbetoning"/>
+          <w:rFonts w:ascii="Consolas" w:hAnsi="Consolas"/>
+          <w:i w:val="0"/>
+          <w:iCs w:val="0"/>
+          <w:color w:val="2F5496" w:themeColor="accent1" w:themeShade="BF"/>
+          <w:sz w:val="20"/>
+          <w:szCs w:val="20"/>
+          <w:lang w:val="en-US"/>
+        </w:rPr>
+        <w:t xml:space="preserve">    "comment": "Mapping to resolve the action UnlockDoor</w:t>
+      </w:r>
+      <w:r>
+        <w:rPr>
+          <w:rStyle w:val="Starkbetoning"/>
+          <w:rFonts w:ascii="Consolas" w:hAnsi="Consolas"/>
+          <w:i w:val="0"/>
+          <w:iCs w:val="0"/>
+          <w:color w:val="2F5496" w:themeColor="accent1" w:themeShade="BF"/>
+          <w:sz w:val="20"/>
+          <w:szCs w:val="20"/>
+          <w:lang w:val="en-US"/>
+        </w:rPr>
+        <w:t xml:space="preserve"> with</w:t>
+      </w:r>
+      <w:r>
+        <w:rPr>
+          <w:rStyle w:val="Starkbetoning"/>
+          <w:rFonts w:ascii="Consolas" w:hAnsi="Consolas"/>
+          <w:i w:val="0"/>
+          <w:iCs w:val="0"/>
+          <w:color w:val="2F5496" w:themeColor="accent1" w:themeShade="BF"/>
+          <w:sz w:val="20"/>
+          <w:szCs w:val="20"/>
+          <w:lang w:val="en-US"/>
+        </w:rPr>
+        <w:t xml:space="preserve"> 3",</w:t>
+      </w:r>
+    </w:p>
+    <w:p>
+      <w:pPr>
+        <w:shd w:val="clear" w:color="auto" w:fill="F2F2F2" w:themeFill="background1" w:themeFillShade="F2"/>
+        <w:spacing w:after="0"/>
+        <w:rPr>
+          <w:rStyle w:val="Starkbetoning"/>
+          <w:rFonts w:ascii="Consolas" w:hAnsi="Consolas"/>
+          <w:i w:val="0"/>
+          <w:iCs w:val="0"/>
+          <w:color w:val="2F5496" w:themeColor="accent1" w:themeShade="BF"/>
+          <w:sz w:val="20"/>
+          <w:szCs w:val="20"/>
+          <w:lang w:val="en-US"/>
+        </w:rPr>
+      </w:pPr>
+      <w:r>
+        <w:rPr>
+          <w:rStyle w:val="Starkbetoning"/>
+          <w:rFonts w:ascii="Consolas" w:hAnsi="Consolas"/>
+          <w:i w:val="0"/>
+          <w:iCs w:val="0"/>
+          <w:color w:val="2F5496" w:themeColor="accent1" w:themeShade="BF"/>
+          <w:sz w:val="20"/>
+          <w:szCs w:val="20"/>
+          <w:lang w:val="en-US"/>
+        </w:rPr>
+        <w:t xml:space="preserve">    "id" : 17,</w:t>
+      </w:r>
+    </w:p>
+    <w:p>
+      <w:pPr>
+        <w:shd w:val="clear" w:color="auto" w:fill="F2F2F2" w:themeFill="background1" w:themeFillShade="F2"/>
+        <w:spacing w:after="0"/>
+        <w:rPr>
+          <w:rStyle w:val="Starkbetoning"/>
+          <w:rFonts w:ascii="Consolas" w:hAnsi="Consolas"/>
+          <w:i w:val="0"/>
+          <w:iCs w:val="0"/>
+          <w:color w:val="2F5496" w:themeColor="accent1" w:themeShade="BF"/>
+          <w:sz w:val="20"/>
+          <w:szCs w:val="20"/>
+          <w:lang w:val="en-US"/>
+        </w:rPr>
+      </w:pPr>
+      <w:r>
+        <w:rPr>
+          <w:rStyle w:val="Starkbetoning"/>
+          <w:rFonts w:ascii="Consolas" w:hAnsi="Consolas"/>
+          <w:i w:val="0"/>
+          <w:iCs w:val="0"/>
+          <w:color w:val="2F5496" w:themeColor="accent1" w:themeShade="BF"/>
+          <w:sz w:val="20"/>
+          <w:szCs w:val="20"/>
+          <w:lang w:val="en-US"/>
+        </w:rPr>
+        <w:t xml:space="preserve">    "action" : </w:t>
+      </w:r>
+      <w:r>
+        <w:rPr>
+          <w:rStyle w:val="Starkbetoning"/>
+          <w:rFonts w:ascii="Consolas" w:hAnsi="Consolas"/>
+          <w:i w:val="0"/>
+          <w:iCs w:val="0"/>
+          <w:color w:val="2F5496" w:themeColor="accent1" w:themeShade="BF"/>
+          <w:sz w:val="20"/>
+          <w:szCs w:val="20"/>
+          <w:lang w:val="en-US"/>
+        </w:rPr>
+        <w:t>19</w:t>
+      </w:r>
+      <w:r>
+        <w:rPr>
+          <w:rStyle w:val="Starkbetoning"/>
+          <w:rFonts w:ascii="Consolas" w:hAnsi="Consolas"/>
+          <w:i w:val="0"/>
+          <w:iCs w:val="0"/>
+          <w:color w:val="2F5496" w:themeColor="accent1" w:themeShade="BF"/>
+          <w:sz w:val="20"/>
+          <w:szCs w:val="20"/>
+          <w:lang w:val="en-US"/>
+        </w:rPr>
+        <w:t>,</w:t>
+      </w:r>
+    </w:p>
+    <w:p>
+      <w:pPr>
+        <w:shd w:val="clear" w:color="auto" w:fill="F2F2F2" w:themeFill="background1" w:themeFillShade="F2"/>
+        <w:spacing w:after="0"/>
+        <w:rPr>
+          <w:rStyle w:val="Starkbetoning"/>
+          <w:rFonts w:ascii="Consolas" w:hAnsi="Consolas"/>
+          <w:i w:val="0"/>
+          <w:iCs w:val="0"/>
+          <w:color w:val="2F5496" w:themeColor="accent1" w:themeShade="BF"/>
+          <w:sz w:val="20"/>
+          <w:szCs w:val="20"/>
+          <w:lang w:val="en-US"/>
+        </w:rPr>
+      </w:pPr>
+      <w:r>
+        <w:rPr>
+          <w:rStyle w:val="Starkbetoning"/>
+          <w:rFonts w:ascii="Consolas" w:hAnsi="Consolas"/>
+          <w:i w:val="0"/>
+          <w:iCs w:val="0"/>
+          <w:color w:val="2F5496" w:themeColor="accent1" w:themeShade="BF"/>
+          <w:sz w:val="20"/>
+          <w:szCs w:val="20"/>
+          <w:lang w:val="en-US"/>
+        </w:rPr>
+        <w:t xml:space="preserve">    "scope" : "LOCALIZED",</w:t>
+      </w:r>
+    </w:p>
+    <w:p>
+      <w:pPr>
+        <w:shd w:val="clear" w:color="auto" w:fill="F2F2F2" w:themeFill="background1" w:themeFillShade="F2"/>
+        <w:spacing w:after="0"/>
+        <w:rPr>
+          <w:rStyle w:val="Starkbetoning"/>
+          <w:rFonts w:ascii="Consolas" w:hAnsi="Consolas"/>
+          <w:i w:val="0"/>
+          <w:iCs w:val="0"/>
+          <w:color w:val="2F5496" w:themeColor="accent1" w:themeShade="BF"/>
+          <w:sz w:val="20"/>
+          <w:szCs w:val="20"/>
+          <w:lang w:val="en-US"/>
+        </w:rPr>
+      </w:pPr>
+      <w:r>
+        <w:rPr>
+          <w:rStyle w:val="Starkbetoning"/>
+          <w:rFonts w:ascii="Consolas" w:hAnsi="Consolas"/>
+          <w:i w:val="0"/>
+          <w:iCs w:val="0"/>
+          <w:color w:val="2F5496" w:themeColor="accent1" w:themeShade="BF"/>
+          <w:sz w:val="20"/>
+          <w:szCs w:val="20"/>
+          <w:lang w:val="en-US"/>
+        </w:rPr>
+        <w:t xml:space="preserve">    "mappings" : </w:t>
+      </w:r>
+    </w:p>
+    <w:p>
+      <w:pPr>
+        <w:shd w:val="clear" w:color="auto" w:fill="F2F2F2" w:themeFill="background1" w:themeFillShade="F2"/>
+        <w:spacing w:after="0"/>
+        <w:rPr>
+          <w:rStyle w:val="Starkbetoning"/>
+          <w:rFonts w:ascii="Consolas" w:hAnsi="Consolas"/>
+          <w:i w:val="0"/>
+          <w:iCs w:val="0"/>
+          <w:color w:val="2F5496" w:themeColor="accent1" w:themeShade="BF"/>
+          <w:sz w:val="20"/>
+          <w:szCs w:val="20"/>
+          <w:lang w:val="en-US"/>
+        </w:rPr>
+      </w:pPr>
+      <w:r>
+        <w:rPr>
+          <w:rStyle w:val="Starkbetoning"/>
+          <w:rFonts w:ascii="Consolas" w:hAnsi="Consolas"/>
+          <w:i w:val="0"/>
+          <w:iCs w:val="0"/>
+          <w:color w:val="2F5496" w:themeColor="accent1" w:themeShade="BF"/>
+          <w:sz w:val="20"/>
+          <w:szCs w:val="20"/>
+          <w:lang w:val="en-US"/>
+        </w:rPr>
+        <w:t xml:space="preserve">    [</w:t>
+      </w:r>
+    </w:p>
+    <w:p>
+      <w:pPr>
+        <w:shd w:val="clear" w:color="auto" w:fill="F2F2F2" w:themeFill="background1" w:themeFillShade="F2"/>
+        <w:spacing w:after="0"/>
+        <w:rPr>
+          <w:rStyle w:val="Starkbetoning"/>
+          <w:rFonts w:ascii="Consolas" w:hAnsi="Consolas"/>
+          <w:i w:val="0"/>
+          <w:iCs w:val="0"/>
+          <w:color w:val="2F5496" w:themeColor="accent1" w:themeShade="BF"/>
+          <w:sz w:val="20"/>
+          <w:szCs w:val="20"/>
+          <w:lang w:val="en-US"/>
+        </w:rPr>
+      </w:pPr>
+      <w:r>
+        <w:rPr>
+          <w:rStyle w:val="Starkbetoning"/>
+          <w:rFonts w:ascii="Consolas" w:hAnsi="Consolas"/>
+          <w:i w:val="0"/>
+          <w:iCs w:val="0"/>
+          <w:color w:val="2F5496" w:themeColor="accent1" w:themeShade="BF"/>
+          <w:sz w:val="20"/>
+          <w:szCs w:val="20"/>
+          <w:lang w:val="en-US"/>
+        </w:rPr>
+        <w:t xml:space="preserve">      {</w:t>
+      </w:r>
+    </w:p>
+    <w:p>
+      <w:pPr>
+        <w:shd w:val="clear" w:color="auto" w:fill="F2F2F2" w:themeFill="background1" w:themeFillShade="F2"/>
+        <w:spacing w:after="0"/>
+        <w:rPr>
+          <w:rStyle w:val="Starkbetoning"/>
+          <w:rFonts w:ascii="Consolas" w:hAnsi="Consolas"/>
+          <w:i w:val="0"/>
+          <w:iCs w:val="0"/>
+          <w:color w:val="2F5496" w:themeColor="accent1" w:themeShade="BF"/>
+          <w:sz w:val="20"/>
+          <w:szCs w:val="20"/>
+          <w:lang w:val="en-US"/>
+        </w:rPr>
+      </w:pPr>
+      <w:r>
+        <w:rPr>
+          <w:rStyle w:val="Starkbetoning"/>
+          <w:rFonts w:ascii="Consolas" w:hAnsi="Consolas"/>
+          <w:i w:val="0"/>
+          <w:iCs w:val="0"/>
+          <w:color w:val="2F5496" w:themeColor="accent1" w:themeShade="BF"/>
+          <w:sz w:val="20"/>
+          <w:szCs w:val="20"/>
+          <w:lang w:val="en-US"/>
+        </w:rPr>
+        <w:t xml:space="preserve">        "input" : ["unlock door", "use key", "use key on door", "unlock door with key", "unlock with key"],</w:t>
+      </w:r>
+    </w:p>
+    <w:p>
+      <w:pPr>
+        <w:shd w:val="clear" w:color="auto" w:fill="F2F2F2" w:themeFill="background1" w:themeFillShade="F2"/>
+        <w:spacing w:after="0"/>
+        <w:rPr>
+          <w:rStyle w:val="Starkbetoning"/>
+          <w:rFonts w:ascii="Consolas" w:hAnsi="Consolas"/>
+          <w:i w:val="0"/>
+          <w:iCs w:val="0"/>
+          <w:color w:val="2F5496" w:themeColor="accent1" w:themeShade="BF"/>
+          <w:sz w:val="20"/>
+          <w:szCs w:val="20"/>
+          <w:lang w:val="en-US"/>
+        </w:rPr>
+      </w:pPr>
+      <w:r>
+        <w:rPr>
+          <w:rStyle w:val="Starkbetoning"/>
+          <w:rFonts w:ascii="Consolas" w:hAnsi="Consolas"/>
+          <w:i w:val="0"/>
+          <w:iCs w:val="0"/>
+          <w:color w:val="2F5496" w:themeColor="accent1" w:themeShade="BF"/>
+          <w:sz w:val="20"/>
+          <w:szCs w:val="20"/>
+          <w:lang w:val="en-US"/>
+        </w:rPr>
+        <w:t xml:space="preserve">        "rule" : "EXACT"</w:t>
+      </w:r>
+    </w:p>
+    <w:p>
+      <w:pPr>
+        <w:shd w:val="clear" w:color="auto" w:fill="F2F2F2" w:themeFill="background1" w:themeFillShade="F2"/>
+        <w:spacing w:after="0"/>
+        <w:rPr>
+          <w:rStyle w:val="Starkbetoning"/>
+          <w:rFonts w:ascii="Consolas" w:hAnsi="Consolas"/>
+          <w:i w:val="0"/>
+          <w:iCs w:val="0"/>
+          <w:color w:val="2F5496" w:themeColor="accent1" w:themeShade="BF"/>
+          <w:sz w:val="20"/>
+          <w:szCs w:val="20"/>
+          <w:lang w:val="en-US"/>
+        </w:rPr>
+      </w:pPr>
+      <w:r>
+        <w:rPr>
+          <w:rStyle w:val="Starkbetoning"/>
+          <w:rFonts w:ascii="Consolas" w:hAnsi="Consolas"/>
+          <w:i w:val="0"/>
+          <w:iCs w:val="0"/>
+          <w:color w:val="2F5496" w:themeColor="accent1" w:themeShade="BF"/>
+          <w:sz w:val="20"/>
+          <w:szCs w:val="20"/>
+          <w:lang w:val="en-US"/>
+        </w:rPr>
+        <w:t xml:space="preserve">      },</w:t>
+      </w:r>
+    </w:p>
+    <w:p>
+      <w:pPr>
+        <w:shd w:val="clear" w:color="auto" w:fill="F2F2F2" w:themeFill="background1" w:themeFillShade="F2"/>
+        <w:spacing w:after="0"/>
+        <w:rPr>
+          <w:rStyle w:val="Starkbetoning"/>
+          <w:rFonts w:ascii="Consolas" w:hAnsi="Consolas"/>
+          <w:i w:val="0"/>
+          <w:iCs w:val="0"/>
+          <w:color w:val="2F5496" w:themeColor="accent1" w:themeShade="BF"/>
+          <w:sz w:val="20"/>
+          <w:szCs w:val="20"/>
+          <w:lang w:val="en-US"/>
+        </w:rPr>
+      </w:pPr>
+      <w:r>
+        <w:rPr>
+          <w:rStyle w:val="Starkbetoning"/>
+          <w:rFonts w:ascii="Consolas" w:hAnsi="Consolas"/>
+          <w:i w:val="0"/>
+          <w:iCs w:val="0"/>
+          <w:color w:val="2F5496" w:themeColor="accent1" w:themeShade="BF"/>
+          <w:sz w:val="20"/>
+          <w:szCs w:val="20"/>
+          <w:lang w:val="en-US"/>
+        </w:rPr>
+        <w:t xml:space="preserve">      {</w:t>
+      </w:r>
+    </w:p>
+    <w:p>
+      <w:pPr>
+        <w:shd w:val="clear" w:color="auto" w:fill="F2F2F2" w:themeFill="background1" w:themeFillShade="F2"/>
+        <w:spacing w:after="0"/>
+        <w:rPr>
+          <w:rStyle w:val="Starkbetoning"/>
+          <w:rFonts w:ascii="Consolas" w:hAnsi="Consolas"/>
+          <w:i w:val="0"/>
+          <w:iCs w:val="0"/>
+          <w:color w:val="2F5496" w:themeColor="accent1" w:themeShade="BF"/>
+          <w:sz w:val="20"/>
+          <w:szCs w:val="20"/>
+          <w:lang w:val="en-US"/>
+        </w:rPr>
+      </w:pPr>
+      <w:r>
+        <w:rPr>
+          <w:rStyle w:val="Starkbetoning"/>
+          <w:rFonts w:ascii="Consolas" w:hAnsi="Consolas"/>
+          <w:i w:val="0"/>
+          <w:iCs w:val="0"/>
+          <w:color w:val="2F5496" w:themeColor="accent1" w:themeShade="BF"/>
+          <w:sz w:val="20"/>
+          <w:szCs w:val="20"/>
+          <w:lang w:val="en-US"/>
+        </w:rPr>
+        <w:t xml:space="preserve">        "input" : ["unlock", "use key"],</w:t>
+      </w:r>
+    </w:p>
+    <w:p>
+      <w:pPr>
+        <w:shd w:val="clear" w:color="auto" w:fill="F2F2F2" w:themeFill="background1" w:themeFillShade="F2"/>
+        <w:spacing w:after="0"/>
+        <w:rPr>
+          <w:rStyle w:val="Starkbetoning"/>
+          <w:rFonts w:ascii="Consolas" w:hAnsi="Consolas"/>
+          <w:i w:val="0"/>
+          <w:iCs w:val="0"/>
+          <w:color w:val="2F5496" w:themeColor="accent1" w:themeShade="BF"/>
+          <w:sz w:val="20"/>
+          <w:szCs w:val="20"/>
+          <w:lang w:val="en-US"/>
+        </w:rPr>
+      </w:pPr>
+      <w:r>
+        <w:rPr>
+          <w:rStyle w:val="Starkbetoning"/>
+          <w:rFonts w:ascii="Consolas" w:hAnsi="Consolas"/>
+          <w:i w:val="0"/>
+          <w:iCs w:val="0"/>
+          <w:color w:val="2F5496" w:themeColor="accent1" w:themeShade="BF"/>
+          <w:sz w:val="20"/>
+          <w:szCs w:val="20"/>
+          <w:lang w:val="en-US"/>
+        </w:rPr>
+        <w:t xml:space="preserve">        "rule" : "FUZZY"</w:t>
+      </w:r>
+    </w:p>
+    <w:p>
+      <w:pPr>
+        <w:shd w:val="clear" w:color="auto" w:fill="F2F2F2" w:themeFill="background1" w:themeFillShade="F2"/>
+        <w:spacing w:after="0"/>
+        <w:rPr>
+          <w:rStyle w:val="Starkbetoning"/>
+          <w:rFonts w:ascii="Consolas" w:hAnsi="Consolas"/>
+          <w:i w:val="0"/>
+          <w:iCs w:val="0"/>
+          <w:color w:val="2F5496" w:themeColor="accent1" w:themeShade="BF"/>
+          <w:sz w:val="20"/>
+          <w:szCs w:val="20"/>
+          <w:lang w:val="en-US"/>
+        </w:rPr>
+      </w:pPr>
+      <w:r>
+        <w:rPr>
+          <w:rStyle w:val="Starkbetoning"/>
+          <w:rFonts w:ascii="Consolas" w:hAnsi="Consolas"/>
+          <w:i w:val="0"/>
+          <w:iCs w:val="0"/>
+          <w:color w:val="2F5496" w:themeColor="accent1" w:themeShade="BF"/>
+          <w:sz w:val="20"/>
+          <w:szCs w:val="20"/>
+          <w:lang w:val="en-US"/>
+        </w:rPr>
+        <w:t xml:space="preserve">      },</w:t>
+      </w:r>
+    </w:p>
+    <w:p>
+      <w:pPr>
+        <w:shd w:val="clear" w:color="auto" w:fill="F2F2F2" w:themeFill="background1" w:themeFillShade="F2"/>
+        <w:spacing w:after="0"/>
+        <w:rPr>
+          <w:rStyle w:val="Starkbetoning"/>
+          <w:rFonts w:ascii="Consolas" w:hAnsi="Consolas"/>
+          <w:i w:val="0"/>
+          <w:iCs w:val="0"/>
+          <w:color w:val="2F5496" w:themeColor="accent1" w:themeShade="BF"/>
+          <w:sz w:val="20"/>
+          <w:szCs w:val="20"/>
+          <w:lang w:val="en-US"/>
+        </w:rPr>
+      </w:pPr>
+      <w:r>
+        <w:rPr>
+          <w:rStyle w:val="Starkbetoning"/>
+          <w:rFonts w:ascii="Consolas" w:hAnsi="Consolas"/>
+          <w:i w:val="0"/>
+          <w:iCs w:val="0"/>
+          <w:color w:val="2F5496" w:themeColor="accent1" w:themeShade="BF"/>
+          <w:sz w:val="20"/>
+          <w:szCs w:val="20"/>
+          <w:lang w:val="en-US"/>
+        </w:rPr>
+        <w:t xml:space="preserve">      {</w:t>
+      </w:r>
+    </w:p>
+    <w:p>
+      <w:pPr>
+        <w:shd w:val="clear" w:color="auto" w:fill="F2F2F2" w:themeFill="background1" w:themeFillShade="F2"/>
+        <w:spacing w:after="0"/>
+        <w:rPr>
+          <w:rStyle w:val="Starkbetoning"/>
+          <w:rFonts w:ascii="Consolas" w:hAnsi="Consolas"/>
+          <w:i w:val="0"/>
+          <w:iCs w:val="0"/>
+          <w:color w:val="2F5496" w:themeColor="accent1" w:themeShade="BF"/>
+          <w:sz w:val="20"/>
+          <w:szCs w:val="20"/>
+          <w:lang w:val="en-US"/>
+        </w:rPr>
+      </w:pPr>
+      <w:r>
+        <w:rPr>
+          <w:rStyle w:val="Starkbetoning"/>
+          <w:rFonts w:ascii="Consolas" w:hAnsi="Consolas"/>
+          <w:i w:val="0"/>
+          <w:iCs w:val="0"/>
+          <w:color w:val="2F5496" w:themeColor="accent1" w:themeShade="BF"/>
+          <w:sz w:val="20"/>
+          <w:szCs w:val="20"/>
+          <w:lang w:val="en-US"/>
+        </w:rPr>
+        <w:t xml:space="preserve">        "input" : ["unlock", "door", "key"],</w:t>
+      </w:r>
+    </w:p>
+    <w:p>
+      <w:pPr>
+        <w:shd w:val="clear" w:color="auto" w:fill="F2F2F2" w:themeFill="background1" w:themeFillShade="F2"/>
+        <w:spacing w:after="0"/>
+        <w:rPr>
+          <w:rStyle w:val="Starkbetoning"/>
+          <w:rFonts w:ascii="Consolas" w:hAnsi="Consolas"/>
+          <w:i w:val="0"/>
+          <w:iCs w:val="0"/>
+          <w:color w:val="2F5496" w:themeColor="accent1" w:themeShade="BF"/>
+          <w:sz w:val="20"/>
+          <w:szCs w:val="20"/>
+          <w:lang w:val="en-US"/>
+        </w:rPr>
+      </w:pPr>
+      <w:r>
+        <w:rPr>
+          <w:rStyle w:val="Starkbetoning"/>
+          <w:rFonts w:ascii="Consolas" w:hAnsi="Consolas"/>
+          <w:i w:val="0"/>
+          <w:iCs w:val="0"/>
+          <w:color w:val="2F5496" w:themeColor="accent1" w:themeShade="BF"/>
+          <w:sz w:val="20"/>
+          <w:szCs w:val="20"/>
+          <w:lang w:val="en-US"/>
+        </w:rPr>
+        <w:t xml:space="preserve">        "rule" : "ALL"</w:t>
+      </w:r>
+    </w:p>
+    <w:p>
+      <w:pPr>
+        <w:shd w:val="clear" w:color="auto" w:fill="F2F2F2" w:themeFill="background1" w:themeFillShade="F2"/>
+        <w:spacing w:after="0"/>
+        <w:rPr>
+          <w:rStyle w:val="Starkbetoning"/>
+          <w:rFonts w:ascii="Consolas" w:hAnsi="Consolas"/>
+          <w:i w:val="0"/>
+          <w:iCs w:val="0"/>
+          <w:color w:val="2F5496" w:themeColor="accent1" w:themeShade="BF"/>
+          <w:sz w:val="20"/>
+          <w:szCs w:val="20"/>
+          <w:lang w:val="en-US"/>
+        </w:rPr>
+      </w:pPr>
+      <w:r>
+        <w:rPr>
+          <w:rStyle w:val="Starkbetoning"/>
+          <w:rFonts w:ascii="Consolas" w:hAnsi="Consolas"/>
+          <w:i w:val="0"/>
+          <w:iCs w:val="0"/>
+          <w:color w:val="2F5496" w:themeColor="accent1" w:themeShade="BF"/>
+          <w:sz w:val="20"/>
+          <w:szCs w:val="20"/>
+          <w:lang w:val="en-US"/>
+        </w:rPr>
+        <w:t xml:space="preserve">      }</w:t>
+      </w:r>
+    </w:p>
+    <w:p>
+      <w:pPr>
+        <w:shd w:val="clear" w:color="auto" w:fill="F2F2F2" w:themeFill="background1" w:themeFillShade="F2"/>
+        <w:spacing w:after="0"/>
+        <w:rPr>
+          <w:rStyle w:val="Starkbetoning"/>
+          <w:rFonts w:ascii="Consolas" w:hAnsi="Consolas"/>
+          <w:i w:val="0"/>
+          <w:iCs w:val="0"/>
+          <w:color w:val="2F5496" w:themeColor="accent1" w:themeShade="BF"/>
+          <w:sz w:val="20"/>
+          <w:szCs w:val="20"/>
+          <w:lang w:val="en-US"/>
+        </w:rPr>
+      </w:pPr>
+      <w:r>
+        <w:rPr>
+          <w:rStyle w:val="Starkbetoning"/>
+          <w:rFonts w:ascii="Consolas" w:hAnsi="Consolas"/>
+          <w:i w:val="0"/>
+          <w:iCs w:val="0"/>
+          <w:color w:val="2F5496" w:themeColor="accent1" w:themeShade="BF"/>
+          <w:sz w:val="20"/>
+          <w:szCs w:val="20"/>
+          <w:lang w:val="en-US"/>
+        </w:rPr>
+        <w:t xml:space="preserve">    ]</w:t>
+      </w:r>
+    </w:p>
+    <w:p>
+      <w:pPr>
+        <w:shd w:val="clear" w:color="auto" w:fill="F2F2F2" w:themeFill="background1" w:themeFillShade="F2"/>
+        <w:spacing w:after="0"/>
+        <w:rPr>
+          <w:rStyle w:val="Starkbetoning"/>
+          <w:rFonts w:ascii="Consolas" w:hAnsi="Consolas"/>
+          <w:i w:val="0"/>
+          <w:iCs w:val="0"/>
+          <w:color w:val="2F5496" w:themeColor="accent1" w:themeShade="BF"/>
+          <w:sz w:val="20"/>
+          <w:szCs w:val="20"/>
+          <w:lang w:val="en-US"/>
+        </w:rPr>
+      </w:pPr>
+      <w:r>
+        <w:rPr>
+          <w:rStyle w:val="Starkbetoning"/>
+          <w:rFonts w:ascii="Consolas" w:hAnsi="Consolas"/>
+          <w:i w:val="0"/>
+          <w:iCs w:val="0"/>
+          <w:color w:val="2F5496" w:themeColor="accent1" w:themeShade="BF"/>
+          <w:sz w:val="20"/>
+          <w:szCs w:val="20"/>
+          <w:lang w:val="en-US"/>
+        </w:rPr>
+        <w:t xml:space="preserve">  }</w:t>
+      </w:r>
+    </w:p>
+    <w:p>
+      <w:pPr>
+        <w:shd w:val="clear" w:color="auto" w:fill="F2F2F2" w:themeFill="background1" w:themeFillShade="F2"/>
+        <w:spacing w:after="0"/>
+        <w:rPr>
+          <w:rStyle w:val="Starkbetoning"/>
+          <w:rFonts w:ascii="Consolas" w:hAnsi="Consolas"/>
+          <w:i w:val="0"/>
+          <w:iCs w:val="0"/>
+          <w:color w:val="2F5496" w:themeColor="accent1" w:themeShade="BF"/>
+          <w:sz w:val="20"/>
+          <w:szCs w:val="20"/>
+          <w:lang w:val="en-US"/>
+        </w:rPr>
+      </w:pPr>
+      <w:r>
+        <w:rPr>
+          <w:rStyle w:val="Starkbetoning"/>
+          <w:rFonts w:ascii="Consolas" w:hAnsi="Consolas"/>
+          <w:i w:val="0"/>
+          <w:iCs w:val="0"/>
+          <w:color w:val="2F5496" w:themeColor="accent1" w:themeShade="BF"/>
+          <w:sz w:val="20"/>
+          <w:szCs w:val="20"/>
+          <w:lang w:val="en-US"/>
+        </w:rPr>
+        <w:t>}</w:t>
+      </w:r>
+    </w:p>
+    <w:p/>
+    <w:p>
+      <w:pPr>
+        <w:rPr>
+          <w:lang w:val="en-US"/>
+        </w:rPr>
+      </w:pPr>
+      <w:r>
+        <w:rPr>
+          <w:lang w:val="en-US"/>
+        </w:rPr>
+        <w:t xml:space="preserve">This map contains three mappings. </w:t>
+      </w:r>
+      <w:r>
+        <w:rPr>
+          <w:lang w:val="en-US"/>
+        </w:rPr>
+        <w:t>All perform the same task (i.e triggers the same Action), but using three different rules:</w:t>
+      </w:r>
+    </w:p>
+    <w:p>
+      <w:pPr>
+        <w:rPr>
+          <w:lang w:val="en-US"/>
+        </w:rPr>
+      </w:pPr>
+      <w:r>
+        <w:rPr>
+          <w:b/>
+          <w:lang w:val="en-US"/>
+        </w:rPr>
+        <w:t>EXACT</w:t>
+      </w:r>
+      <w:r>
+        <w:rPr>
+          <w:lang w:val="en-US"/>
+        </w:rPr>
+        <w:t>: Trigger the Action if the user inputs any of the phrases. The user input must contain the whole string exactly as it typed here.</w:t>
+      </w:r>
+    </w:p>
+    <w:p>
+      <w:pPr>
+        <w:rPr>
+          <w:lang w:val="en-US"/>
+        </w:rPr>
+      </w:pPr>
+      <w:r>
+        <w:rPr>
+          <w:b/>
+          <w:lang w:val="en-US"/>
+        </w:rPr>
+        <w:t>FUZZY</w:t>
+      </w:r>
+      <w:r>
+        <w:rPr>
+          <w:lang w:val="en-US"/>
+        </w:rPr>
+        <w:t>: Trigger the Action if the user inputs any of the words / phrases listed. For example, in this case the input string</w:t>
+      </w:r>
+    </w:p>
+    <w:p>
+      <w:pPr>
+        <w:rPr>
+          <w:lang w:val="en-US"/>
+        </w:rPr>
+      </w:pPr>
+      <w:r>
+        <w:rPr>
+          <w:lang w:val="en-US"/>
+        </w:rPr>
+        <w:t>“unlock the elephant with the hacksaw”</w:t>
+      </w:r>
+    </w:p>
+    <w:p>
+      <w:pPr>
+        <w:rPr>
+          <w:lang w:val="en-US"/>
+        </w:rPr>
+      </w:pPr>
+      <w:r>
+        <w:rPr>
+          <w:lang w:val="en-US"/>
+        </w:rPr>
+        <w:t>Would suffice. However, this is clearly not recommended due to illogical effects.</w:t>
+      </w:r>
+    </w:p>
+    <w:p>
+      <w:pPr>
+        <w:rPr>
+          <w:lang w:val="en-US"/>
+        </w:rPr>
+      </w:pPr>
+      <w:r>
+        <w:rPr>
+          <w:b/>
+          <w:lang w:val="en-US"/>
+        </w:rPr>
+        <w:t>ALL</w:t>
+      </w:r>
+      <w:r>
+        <w:rPr>
+          <w:lang w:val="en-US"/>
+        </w:rPr>
+        <w:t xml:space="preserve">: Must match all keywords / phrases, but the order is not important. </w:t>
+      </w:r>
+    </w:p>
+    <w:p>
+      <w:pPr>
+        <w:rPr>
+          <w:lang w:val="en-US"/>
+        </w:rPr>
+      </w:pPr>
+      <w:r>
+        <w:rPr>
+          <w:lang w:val="en-US"/>
+        </w:rPr>
+        <w:t>Also note that this example creates a LOCALIZED map – it can only be used in a specific context. If one want</w:t>
+      </w:r>
+      <w:r>
+        <w:rPr>
+          <w:lang w:val="en-US"/>
+        </w:rPr>
+        <w:t>s</w:t>
+      </w:r>
+      <w:r>
+        <w:rPr>
+          <w:lang w:val="en-US"/>
+        </w:rPr>
+        <w:t xml:space="preserve"> to create a more general solution the following can be used</w:t>
+      </w:r>
+      <w:r>
+        <w:rPr>
+          <w:lang w:val="en-US"/>
+        </w:rPr>
+        <w:t>:</w:t>
+      </w:r>
+      <w:bookmarkStart w:id="0" w:name="_GoBack"/>
+      <w:bookmarkEnd w:id="0"/>
+    </w:p>
+    <w:p>
+      <w:pPr>
+        <w:shd w:val="clear" w:color="auto" w:fill="F2F2F2" w:themeFill="background1" w:themeFillShade="F2"/>
+        <w:spacing w:after="0"/>
+        <w:rPr>
+          <w:rStyle w:val="Starkbetoning"/>
+          <w:rFonts w:ascii="Consolas" w:hAnsi="Consolas"/>
+          <w:i w:val="0"/>
+          <w:iCs w:val="0"/>
+          <w:color w:val="2F5496" w:themeColor="accent1" w:themeShade="BF"/>
+          <w:sz w:val="20"/>
+          <w:szCs w:val="20"/>
+          <w:lang w:val="en-US"/>
+        </w:rPr>
+      </w:pPr>
+      <w:r>
+        <w:rPr>
+          <w:rStyle w:val="Starkbetoning"/>
+          <w:rFonts w:ascii="Consolas" w:hAnsi="Consolas"/>
+          <w:i w:val="0"/>
+          <w:iCs w:val="0"/>
+          <w:color w:val="2F5496" w:themeColor="accent1" w:themeShade="BF"/>
+          <w:sz w:val="20"/>
+          <w:szCs w:val="20"/>
+          <w:lang w:val="en-US"/>
+        </w:rPr>
+        <w:lastRenderedPageBreak/>
+        <w:t>{</w:t>
+      </w:r>
+    </w:p>
+    <w:p>
+      <w:pPr>
+        <w:shd w:val="clear" w:color="auto" w:fill="F2F2F2" w:themeFill="background1" w:themeFillShade="F2"/>
+        <w:spacing w:after="0"/>
+        <w:rPr>
+          <w:rStyle w:val="Starkbetoning"/>
+          <w:rFonts w:ascii="Consolas" w:hAnsi="Consolas"/>
+          <w:i w:val="0"/>
+          <w:iCs w:val="0"/>
+          <w:color w:val="2F5496" w:themeColor="accent1" w:themeShade="BF"/>
+          <w:sz w:val="20"/>
+          <w:szCs w:val="20"/>
+          <w:lang w:val="en-US"/>
+        </w:rPr>
+      </w:pPr>
+      <w:r>
+        <w:rPr>
+          <w:rStyle w:val="Starkbetoning"/>
+          <w:rFonts w:ascii="Consolas" w:hAnsi="Consolas"/>
+          <w:i w:val="0"/>
+          <w:iCs w:val="0"/>
+          <w:color w:val="2F5496" w:themeColor="accent1" w:themeShade="BF"/>
+          <w:sz w:val="20"/>
+          <w:szCs w:val="20"/>
+          <w:lang w:val="en-US"/>
+        </w:rPr>
+        <w:t xml:space="preserve">  "map" : </w:t>
+      </w:r>
+    </w:p>
+    <w:p>
+      <w:pPr>
+        <w:shd w:val="clear" w:color="auto" w:fill="F2F2F2" w:themeFill="background1" w:themeFillShade="F2"/>
+        <w:spacing w:after="0"/>
+        <w:rPr>
+          <w:rStyle w:val="Starkbetoning"/>
+          <w:rFonts w:ascii="Consolas" w:hAnsi="Consolas"/>
+          <w:i w:val="0"/>
+          <w:iCs w:val="0"/>
+          <w:color w:val="2F5496" w:themeColor="accent1" w:themeShade="BF"/>
+          <w:sz w:val="20"/>
+          <w:szCs w:val="20"/>
+          <w:lang w:val="en-US"/>
+        </w:rPr>
+      </w:pPr>
+      <w:r>
+        <w:rPr>
+          <w:rStyle w:val="Starkbetoning"/>
+          <w:rFonts w:ascii="Consolas" w:hAnsi="Consolas"/>
+          <w:i w:val="0"/>
+          <w:iCs w:val="0"/>
+          <w:color w:val="2F5496" w:themeColor="accent1" w:themeShade="BF"/>
+          <w:sz w:val="20"/>
+          <w:szCs w:val="20"/>
+          <w:lang w:val="en-US"/>
+        </w:rPr>
+        <w:t xml:space="preserve">  {</w:t>
+      </w:r>
+    </w:p>
+    <w:p>
+      <w:pPr>
+        <w:shd w:val="clear" w:color="auto" w:fill="F2F2F2" w:themeFill="background1" w:themeFillShade="F2"/>
+        <w:spacing w:after="0"/>
+        <w:rPr>
+          <w:rStyle w:val="Starkbetoning"/>
+          <w:rFonts w:ascii="Consolas" w:hAnsi="Consolas"/>
+          <w:i w:val="0"/>
+          <w:iCs w:val="0"/>
+          <w:color w:val="2F5496" w:themeColor="accent1" w:themeShade="BF"/>
+          <w:sz w:val="20"/>
+          <w:szCs w:val="20"/>
+          <w:lang w:val="en-US"/>
+        </w:rPr>
+      </w:pPr>
+      <w:r>
+        <w:rPr>
+          <w:rStyle w:val="Starkbetoning"/>
+          <w:rFonts w:ascii="Consolas" w:hAnsi="Consolas"/>
+          <w:i w:val="0"/>
+          <w:iCs w:val="0"/>
+          <w:color w:val="2F5496" w:themeColor="accent1" w:themeShade="BF"/>
+          <w:sz w:val="20"/>
+          <w:szCs w:val="20"/>
+          <w:lang w:val="en-US"/>
+        </w:rPr>
+        <w:t xml:space="preserve">    "comment": "Mapping to resolve the action UnlockDoor",</w:t>
+      </w:r>
+    </w:p>
+    <w:p>
+      <w:pPr>
+        <w:shd w:val="clear" w:color="auto" w:fill="F2F2F2" w:themeFill="background1" w:themeFillShade="F2"/>
+        <w:spacing w:after="0"/>
+        <w:rPr>
+          <w:rStyle w:val="Starkbetoning"/>
+          <w:rFonts w:ascii="Consolas" w:hAnsi="Consolas"/>
+          <w:i w:val="0"/>
+          <w:iCs w:val="0"/>
+          <w:color w:val="2F5496" w:themeColor="accent1" w:themeShade="BF"/>
+          <w:sz w:val="20"/>
+          <w:szCs w:val="20"/>
+          <w:lang w:val="en-US"/>
+        </w:rPr>
+      </w:pPr>
+      <w:r>
+        <w:rPr>
+          <w:rStyle w:val="Starkbetoning"/>
+          <w:rFonts w:ascii="Consolas" w:hAnsi="Consolas"/>
+          <w:i w:val="0"/>
+          <w:iCs w:val="0"/>
+          <w:color w:val="2F5496" w:themeColor="accent1" w:themeShade="BF"/>
+          <w:sz w:val="20"/>
+          <w:szCs w:val="20"/>
+          <w:lang w:val="en-US"/>
+        </w:rPr>
+        <w:t xml:space="preserve">    "id": 2 ,</w:t>
+      </w:r>
+    </w:p>
+    <w:p>
+      <w:pPr>
+        <w:shd w:val="clear" w:color="auto" w:fill="F2F2F2" w:themeFill="background1" w:themeFillShade="F2"/>
+        <w:spacing w:after="0"/>
+        <w:rPr>
+          <w:rStyle w:val="Starkbetoning"/>
+          <w:rFonts w:ascii="Consolas" w:hAnsi="Consolas"/>
+          <w:i w:val="0"/>
+          <w:iCs w:val="0"/>
+          <w:color w:val="2F5496" w:themeColor="accent1" w:themeShade="BF"/>
+          <w:sz w:val="20"/>
+          <w:szCs w:val="20"/>
+          <w:lang w:val="en-US"/>
+        </w:rPr>
+      </w:pPr>
+      <w:r>
+        <w:rPr>
+          <w:rStyle w:val="Starkbetoning"/>
+          <w:rFonts w:ascii="Consolas" w:hAnsi="Consolas"/>
+          <w:i w:val="0"/>
+          <w:iCs w:val="0"/>
+          <w:color w:val="2F5496" w:themeColor="accent1" w:themeShade="BF"/>
+          <w:sz w:val="20"/>
+          <w:szCs w:val="20"/>
+          <w:lang w:val="en-US"/>
+        </w:rPr>
+        <w:t xml:space="preserve">    "action" : 7,</w:t>
+      </w:r>
+    </w:p>
+    <w:p>
+      <w:pPr>
+        <w:shd w:val="clear" w:color="auto" w:fill="F2F2F2" w:themeFill="background1" w:themeFillShade="F2"/>
+        <w:spacing w:after="0"/>
+        <w:rPr>
+          <w:rStyle w:val="Starkbetoning"/>
+          <w:rFonts w:ascii="Consolas" w:hAnsi="Consolas"/>
+          <w:i w:val="0"/>
+          <w:iCs w:val="0"/>
+          <w:color w:val="2F5496" w:themeColor="accent1" w:themeShade="BF"/>
+          <w:sz w:val="20"/>
+          <w:szCs w:val="20"/>
+          <w:lang w:val="en-US"/>
+        </w:rPr>
+      </w:pPr>
+      <w:r>
+        <w:rPr>
+          <w:rStyle w:val="Starkbetoning"/>
+          <w:rFonts w:ascii="Consolas" w:hAnsi="Consolas"/>
+          <w:i w:val="0"/>
+          <w:iCs w:val="0"/>
+          <w:color w:val="2F5496" w:themeColor="accent1" w:themeShade="BF"/>
+          <w:sz w:val="20"/>
+          <w:szCs w:val="20"/>
+          <w:lang w:val="en-US"/>
+        </w:rPr>
+        <w:t xml:space="preserve">    "scope" : "GLOBAL",</w:t>
+      </w:r>
+    </w:p>
+    <w:p>
+      <w:pPr>
+        <w:shd w:val="clear" w:color="auto" w:fill="F2F2F2" w:themeFill="background1" w:themeFillShade="F2"/>
+        <w:spacing w:after="0"/>
+        <w:rPr>
+          <w:rStyle w:val="Starkbetoning"/>
+          <w:rFonts w:ascii="Consolas" w:hAnsi="Consolas"/>
+          <w:i w:val="0"/>
+          <w:iCs w:val="0"/>
+          <w:color w:val="2F5496" w:themeColor="accent1" w:themeShade="BF"/>
+          <w:sz w:val="20"/>
+          <w:szCs w:val="20"/>
+          <w:lang w:val="en-US"/>
+        </w:rPr>
+      </w:pPr>
+      <w:r>
+        <w:rPr>
+          <w:rStyle w:val="Starkbetoning"/>
+          <w:rFonts w:ascii="Consolas" w:hAnsi="Consolas"/>
+          <w:i w:val="0"/>
+          <w:iCs w:val="0"/>
+          <w:color w:val="2F5496" w:themeColor="accent1" w:themeShade="BF"/>
+          <w:sz w:val="20"/>
+          <w:szCs w:val="20"/>
+          <w:lang w:val="en-US"/>
+        </w:rPr>
+        <w:t xml:space="preserve">    "mappings" : </w:t>
+      </w:r>
+    </w:p>
+    <w:p>
+      <w:pPr>
+        <w:shd w:val="clear" w:color="auto" w:fill="F2F2F2" w:themeFill="background1" w:themeFillShade="F2"/>
+        <w:spacing w:after="0"/>
+        <w:rPr>
+          <w:rStyle w:val="Starkbetoning"/>
+          <w:rFonts w:ascii="Consolas" w:hAnsi="Consolas"/>
+          <w:i w:val="0"/>
+          <w:iCs w:val="0"/>
+          <w:color w:val="2F5496" w:themeColor="accent1" w:themeShade="BF"/>
+          <w:sz w:val="20"/>
+          <w:szCs w:val="20"/>
+          <w:lang w:val="en-US"/>
+        </w:rPr>
+      </w:pPr>
+      <w:r>
+        <w:rPr>
+          <w:rStyle w:val="Starkbetoning"/>
+          <w:rFonts w:ascii="Consolas" w:hAnsi="Consolas"/>
+          <w:i w:val="0"/>
+          <w:iCs w:val="0"/>
+          <w:color w:val="2F5496" w:themeColor="accent1" w:themeShade="BF"/>
+          <w:sz w:val="20"/>
+          <w:szCs w:val="20"/>
+          <w:lang w:val="en-US"/>
+        </w:rPr>
+        <w:t xml:space="preserve">    [</w:t>
+      </w:r>
+    </w:p>
+    <w:p>
+      <w:pPr>
+        <w:shd w:val="clear" w:color="auto" w:fill="F2F2F2" w:themeFill="background1" w:themeFillShade="F2"/>
+        <w:spacing w:after="0"/>
+        <w:rPr>
+          <w:rStyle w:val="Starkbetoning"/>
+          <w:rFonts w:ascii="Consolas" w:hAnsi="Consolas"/>
+          <w:i w:val="0"/>
+          <w:iCs w:val="0"/>
+          <w:color w:val="2F5496" w:themeColor="accent1" w:themeShade="BF"/>
+          <w:sz w:val="20"/>
+          <w:szCs w:val="20"/>
+          <w:lang w:val="en-US"/>
+        </w:rPr>
+      </w:pPr>
+      <w:r>
+        <w:rPr>
+          <w:rStyle w:val="Starkbetoning"/>
+          <w:rFonts w:ascii="Consolas" w:hAnsi="Consolas"/>
+          <w:i w:val="0"/>
+          <w:iCs w:val="0"/>
+          <w:color w:val="2F5496" w:themeColor="accent1" w:themeShade="BF"/>
+          <w:sz w:val="20"/>
+          <w:szCs w:val="20"/>
+          <w:lang w:val="en-US"/>
+        </w:rPr>
+        <w:t xml:space="preserve">      {</w:t>
+      </w:r>
+    </w:p>
+    <w:p>
+      <w:pPr>
+        <w:shd w:val="clear" w:color="auto" w:fill="F2F2F2" w:themeFill="background1" w:themeFillShade="F2"/>
+        <w:spacing w:after="0"/>
+        <w:rPr>
+          <w:rStyle w:val="Starkbetoning"/>
+          <w:rFonts w:ascii="Consolas" w:hAnsi="Consolas"/>
+          <w:i w:val="0"/>
+          <w:iCs w:val="0"/>
+          <w:color w:val="2F5496" w:themeColor="accent1" w:themeShade="BF"/>
+          <w:sz w:val="20"/>
+          <w:szCs w:val="20"/>
+          <w:lang w:val="en-US"/>
+        </w:rPr>
+      </w:pPr>
+      <w:r>
+        <w:rPr>
+          <w:rStyle w:val="Starkbetoning"/>
+          <w:rFonts w:ascii="Consolas" w:hAnsi="Consolas"/>
+          <w:i w:val="0"/>
+          <w:iCs w:val="0"/>
+          <w:color w:val="2F5496" w:themeColor="accent1" w:themeShade="BF"/>
+          <w:sz w:val="20"/>
+          <w:szCs w:val="20"/>
+          <w:lang w:val="en-US"/>
+        </w:rPr>
+        <w:t xml:space="preserve">        "input" : ["unlock", "door"],</w:t>
+      </w:r>
+    </w:p>
+    <w:p>
+      <w:pPr>
+        <w:shd w:val="clear" w:color="auto" w:fill="F2F2F2" w:themeFill="background1" w:themeFillShade="F2"/>
+        <w:spacing w:after="0"/>
+        <w:rPr>
+          <w:rStyle w:val="Starkbetoning"/>
+          <w:rFonts w:ascii="Consolas" w:hAnsi="Consolas"/>
+          <w:i w:val="0"/>
+          <w:iCs w:val="0"/>
+          <w:color w:val="2F5496" w:themeColor="accent1" w:themeShade="BF"/>
+          <w:sz w:val="20"/>
+          <w:szCs w:val="20"/>
+          <w:lang w:val="en-US"/>
+        </w:rPr>
+      </w:pPr>
+      <w:r>
+        <w:rPr>
+          <w:rStyle w:val="Starkbetoning"/>
+          <w:rFonts w:ascii="Consolas" w:hAnsi="Consolas"/>
+          <w:i w:val="0"/>
+          <w:iCs w:val="0"/>
+          <w:color w:val="2F5496" w:themeColor="accent1" w:themeShade="BF"/>
+          <w:sz w:val="20"/>
+          <w:szCs w:val="20"/>
+          <w:lang w:val="en-US"/>
+        </w:rPr>
+        <w:t xml:space="preserve">        "rule" : "ALL"</w:t>
+      </w:r>
+    </w:p>
+    <w:p>
+      <w:pPr>
+        <w:shd w:val="clear" w:color="auto" w:fill="F2F2F2" w:themeFill="background1" w:themeFillShade="F2"/>
+        <w:spacing w:after="0"/>
+        <w:rPr>
+          <w:rStyle w:val="Starkbetoning"/>
+          <w:rFonts w:ascii="Consolas" w:hAnsi="Consolas"/>
+          <w:i w:val="0"/>
+          <w:iCs w:val="0"/>
+          <w:color w:val="2F5496" w:themeColor="accent1" w:themeShade="BF"/>
+          <w:sz w:val="20"/>
+          <w:szCs w:val="20"/>
+          <w:lang w:val="en-US"/>
+        </w:rPr>
+      </w:pPr>
+      <w:r>
+        <w:rPr>
+          <w:rStyle w:val="Starkbetoning"/>
+          <w:rFonts w:ascii="Consolas" w:hAnsi="Consolas"/>
+          <w:i w:val="0"/>
+          <w:iCs w:val="0"/>
+          <w:color w:val="2F5496" w:themeColor="accent1" w:themeShade="BF"/>
+          <w:sz w:val="20"/>
+          <w:szCs w:val="20"/>
+          <w:lang w:val="en-US"/>
+        </w:rPr>
+        <w:t xml:space="preserve">      }</w:t>
+      </w:r>
+    </w:p>
+    <w:p>
+      <w:pPr>
+        <w:shd w:val="clear" w:color="auto" w:fill="F2F2F2" w:themeFill="background1" w:themeFillShade="F2"/>
+        <w:spacing w:after="0"/>
+        <w:rPr>
+          <w:rStyle w:val="Starkbetoning"/>
+          <w:rFonts w:ascii="Consolas" w:hAnsi="Consolas"/>
+          <w:i w:val="0"/>
+          <w:iCs w:val="0"/>
+          <w:color w:val="2F5496" w:themeColor="accent1" w:themeShade="BF"/>
+          <w:sz w:val="20"/>
+          <w:szCs w:val="20"/>
+          <w:lang w:val="en-US"/>
+        </w:rPr>
+      </w:pPr>
+      <w:r>
+        <w:rPr>
+          <w:rStyle w:val="Starkbetoning"/>
+          <w:rFonts w:ascii="Consolas" w:hAnsi="Consolas"/>
+          <w:i w:val="0"/>
+          <w:iCs w:val="0"/>
+          <w:color w:val="2F5496" w:themeColor="accent1" w:themeShade="BF"/>
+          <w:sz w:val="20"/>
+          <w:szCs w:val="20"/>
+          <w:lang w:val="en-US"/>
+        </w:rPr>
+        <w:t xml:space="preserve">    ]</w:t>
+      </w:r>
+    </w:p>
+    <w:p>
+      <w:pPr>
+        <w:shd w:val="clear" w:color="auto" w:fill="F2F2F2" w:themeFill="background1" w:themeFillShade="F2"/>
+        <w:spacing w:after="0"/>
+        <w:rPr>
+          <w:rStyle w:val="Starkbetoning"/>
+          <w:rFonts w:ascii="Consolas" w:hAnsi="Consolas"/>
+          <w:i w:val="0"/>
+          <w:iCs w:val="0"/>
+          <w:color w:val="2F5496" w:themeColor="accent1" w:themeShade="BF"/>
+          <w:sz w:val="20"/>
+          <w:szCs w:val="20"/>
+          <w:lang w:val="en-US"/>
+        </w:rPr>
+      </w:pPr>
+      <w:r>
+        <w:rPr>
+          <w:rStyle w:val="Starkbetoning"/>
+          <w:rFonts w:ascii="Consolas" w:hAnsi="Consolas"/>
+          <w:i w:val="0"/>
+          <w:iCs w:val="0"/>
+          <w:color w:val="2F5496" w:themeColor="accent1" w:themeShade="BF"/>
+          <w:sz w:val="20"/>
+          <w:szCs w:val="20"/>
+          <w:lang w:val="en-US"/>
+        </w:rPr>
+        <w:t xml:space="preserve">  }</w:t>
+      </w:r>
+    </w:p>
+    <w:p>
+      <w:pPr>
+        <w:shd w:val="clear" w:color="auto" w:fill="F2F2F2" w:themeFill="background1" w:themeFillShade="F2"/>
+        <w:spacing w:after="0"/>
+        <w:rPr>
+          <w:rStyle w:val="Starkbetoning"/>
+          <w:rFonts w:ascii="Consolas" w:hAnsi="Consolas"/>
+          <w:i w:val="0"/>
+          <w:iCs w:val="0"/>
+          <w:color w:val="2F5496" w:themeColor="accent1" w:themeShade="BF"/>
+          <w:sz w:val="20"/>
+          <w:szCs w:val="20"/>
+          <w:lang w:val="en-US"/>
+        </w:rPr>
+      </w:pPr>
+      <w:r>
+        <w:rPr>
+          <w:rStyle w:val="Starkbetoning"/>
+          <w:rFonts w:ascii="Consolas" w:hAnsi="Consolas"/>
+          <w:i w:val="0"/>
+          <w:iCs w:val="0"/>
+          <w:color w:val="2F5496" w:themeColor="accent1" w:themeShade="BF"/>
+          <w:sz w:val="20"/>
+          <w:szCs w:val="20"/>
+          <w:lang w:val="en-US"/>
+        </w:rPr>
+        <w:t>}</w:t>
+      </w:r>
+    </w:p>
+    <w:p>
+      <w:pPr>
+        <w:rPr>
+          <w:rStyle w:val="Starkbetoning"/>
+          <w:i w:val="0"/>
+          <w:iCs w:val="0"/>
+          <w:color w:val="2F5496" w:themeColor="accent1" w:themeShade="BF"/>
+          <w:lang w:val="en-US"/>
+        </w:rPr>
+      </w:pPr>
+    </w:p>
+    <w:p>
+      <w:pPr>
+        <w:rPr>
+          <w:lang w:val="en-US"/>
+        </w:rPr>
+      </w:pPr>
+      <w:r>
+        <w:rPr>
+          <w:lang w:val="en-US"/>
+        </w:rPr>
+        <w:t xml:space="preserve">Note that both these examples are </w:t>
+      </w:r>
+      <w:r>
+        <w:rPr>
+          <w:lang w:val="en-US"/>
+        </w:rPr>
+        <w:t>contextual, even though the second one is global. They both assume that the door referred to is already known (</w:t>
+      </w:r>
+      <w:r>
+        <w:rPr>
+          <w:i/>
+          <w:lang w:val="en-US"/>
+        </w:rPr>
+        <w:t>context</w:t>
+      </w:r>
+      <w:r>
+        <w:rPr>
+          <w:lang w:val="en-US"/>
+        </w:rPr>
+        <w:t xml:space="preserve">). </w:t>
+      </w:r>
+    </w:p>
+    <w:p>
+      <w:pPr>
+        <w:pStyle w:val="Rubrik2"/>
+      </w:pPr>
+      <w:r>
+        <w:t>Contexual input resolving</w:t>
+      </w:r>
+    </w:p>
+    <w:p>
+      <w:pPr>
+        <w:rPr>
+          <w:lang w:val="en-US"/>
+        </w:rPr>
+      </w:pPr>
+      <w:r>
+        <w:rPr>
+          <w:lang w:val="en-US"/>
+        </w:rPr>
+        <w:t xml:space="preserve">Consider the following text displayed to the player, triggered by the OnRoomEnter-trigger, when the player enters an unvisited </w:t>
+      </w:r>
+      <w:r>
+        <w:rPr>
+          <w:lang w:val="en-US"/>
+        </w:rPr>
+        <w:t>new room in the game</w:t>
+      </w:r>
+    </w:p>
+    <w:p>
+      <w:pPr>
+        <w:ind w:firstLine="1304"/>
+        <w:rPr>
+          <w:rStyle w:val="Starkbetoning"/>
+          <w:iCs w:val="0"/>
+          <w:color w:val="00B050"/>
+          <w:lang w:val="en-US"/>
+        </w:rPr>
+      </w:pPr>
+      <w:r>
+        <w:rPr>
+          <w:rStyle w:val="Starkbetoning"/>
+          <w:iCs w:val="0"/>
+          <w:color w:val="00B050"/>
+          <w:lang w:val="en-US"/>
+        </w:rPr>
+        <w:t xml:space="preserve">You enter the small, poorly lit chamber. </w:t>
+      </w:r>
+      <w:r>
+        <w:rPr>
+          <w:rStyle w:val="Starkbetoning"/>
+          <w:iCs w:val="0"/>
+          <w:color w:val="00B050"/>
+          <w:lang w:val="en-US"/>
+        </w:rPr>
+        <w:t>To your left, th</w:t>
+      </w:r>
+      <w:r>
+        <w:rPr>
+          <w:rStyle w:val="Starkbetoning"/>
+          <w:iCs w:val="0"/>
+          <w:color w:val="00B050"/>
+          <w:lang w:val="en-US"/>
+        </w:rPr>
+        <w:t xml:space="preserve">ere is a small, rusty </w:t>
+      </w:r>
+      <w:r>
+        <w:rPr>
+          <w:rStyle w:val="Starkbetoning"/>
+          <w:iCs w:val="0"/>
+          <w:color w:val="00B050"/>
+          <w:lang w:val="en-US"/>
+        </w:rPr>
+        <w:t xml:space="preserve">hatch in the wall. To your right there is a great, wooden door. You can always go back, but you feel the way forward is either through the hatch, or through the door. What do you do? </w:t>
+      </w:r>
+    </w:p>
+    <w:p>
+      <w:pPr>
+        <w:rPr>
+          <w:rStyle w:val="Starkbetoning"/>
+          <w:i w:val="0"/>
+          <w:iCs w:val="0"/>
+          <w:color w:val="auto"/>
+          <w:lang w:val="en-US"/>
+        </w:rPr>
+      </w:pPr>
+      <w:r>
+        <w:rPr>
+          <w:lang w:val="en-US"/>
+        </w:rPr>
+        <w:t xml:space="preserve">The developer need to design the interactions </w:t>
+      </w:r>
+      <w:r>
+        <w:rPr>
+          <w:lang w:val="en-US"/>
+        </w:rPr>
+        <w:t>in a non-ambiguous way. With just the examples above, the game cannot properly resolve which action to take (or, in other words, which door *(or hatch) to unlock or open). Assume for the following examples that the doors are both unlocked</w:t>
+      </w:r>
       <w:r>
         <w:rPr>
           <w:rStyle w:val="Starkbetoning"/>
@@ -835,22 +2470,28 @@
           <w:lang w:val="en-US"/>
         </w:rPr>
       </w:pPr>
-      <w:proofErr w:type="spellStart"/>
       <w:r>
         <w:rPr>
           <w:lang w:val="en-US"/>
         </w:rPr>
         <w:t>DisplayText</w:t>
       </w:r>
-      <w:proofErr w:type="spellEnd"/>
-    </w:p>
-    <w:p>
-      <w:pPr>
-        <w:pStyle w:val="Liststycke"/>
-        <w:numPr>
-          <w:ilvl w:val="0"/>
-          <w:numId w:val="1"/>
-        </w:numPr>
+    </w:p>
+    <w:p>
+      <w:pPr>
+        <w:rPr>
+          <w:lang w:val="en-US"/>
+        </w:rPr>
+      </w:pPr>
+      <w:r>
+        <w:rPr>
+          <w:lang w:val="en-US"/>
+        </w:rPr>
+        <w:t>Properties</w:t>
+      </w:r>
+    </w:p>
+    <w:p>
+      <w:pPr>
         <w:rPr>
           <w:lang w:val="en-US"/>
         </w:rPr>
@@ -864,50 +2505,153 @@
     </w:p>
     <w:p>
       <w:pPr>
-        <w:pStyle w:val="Liststycke"/>
-        <w:numPr>
-          <w:ilvl w:val="0"/>
-          <w:numId w:val="1"/>
-        </w:numPr>
-        <w:rPr>
-          <w:lang w:val="en-US"/>
-        </w:rPr>
-      </w:pPr>
-      <w:r>
-        <w:rPr>
-          <w:lang w:val="en-US"/>
-        </w:rPr>
-        <w:t>Path (</w:t>
-      </w:r>
-      <w:proofErr w:type="spellStart"/>
-      <w:r>
-        <w:rPr>
-          <w:lang w:val="en-US"/>
-        </w:rPr>
-        <w:t>xpath</w:t>
-      </w:r>
-      <w:proofErr w:type="spellEnd"/>
-      <w:r>
-        <w:rPr>
-          <w:lang w:val="en-US"/>
-        </w:rPr>
-        <w:t>)</w:t>
-      </w:r>
-    </w:p>
-    <w:p>
-      <w:pPr>
-        <w:rPr>
-          <w:lang w:val="en-US"/>
-        </w:rPr>
-      </w:pPr>
-      <w:r>
-        <w:rPr>
-          <w:lang w:val="en-US"/>
-        </w:rPr>
-        <w:t>BeginDialog</w:t>
-      </w:r>
-      <w:bookmarkStart w:id="0" w:name="_GoBack"/>
-      <w:bookmarkEnd w:id="0"/>
+        <w:rPr>
+          <w:lang w:val="en-US"/>
+        </w:rPr>
+      </w:pPr>
+      <w:r>
+        <w:rPr>
+          <w:lang w:val="en-US"/>
+        </w:rPr>
+        <w:t>Path (xpath)</w:t>
+      </w:r>
+    </w:p>
+    <w:p>
+      <w:pPr>
+        <w:pStyle w:val="Rubrik2"/>
+        <w:rPr>
+          <w:lang w:val="en-US"/>
+        </w:rPr>
+      </w:pPr>
+      <w:r>
+        <w:rPr>
+          <w:lang w:val="en-US"/>
+        </w:rPr>
+        <w:t>DisplayTextAndQueryPlayer</w:t>
+      </w:r>
+    </w:p>
+    <w:p>
+      <w:pPr>
+        <w:rPr>
+          <w:lang w:val="en-US"/>
+        </w:rPr>
+      </w:pPr>
+      <w:r>
+        <w:rPr>
+          <w:lang w:val="en-US"/>
+        </w:rPr>
+        <w:t>Displays a text and queries the user for input. Requires an InputParserDescriptor to resolve user input and to produce a resulting Action.</w:t>
+      </w:r>
+    </w:p>
+    <w:p>
+      <w:pPr>
+        <w:rPr>
+          <w:lang w:val="en-US"/>
+        </w:rPr>
+      </w:pPr>
+      <w:r>
+        <w:rPr>
+          <w:lang w:val="en-US"/>
+        </w:rPr>
+        <w:t>Text (string)</w:t>
+      </w:r>
+    </w:p>
+    <w:p>
+      <w:pPr>
+        <w:rPr>
+          <w:lang w:val="en-US"/>
+        </w:rPr>
+      </w:pPr>
+      <w:r>
+        <w:rPr>
+          <w:lang w:val="en-US"/>
+        </w:rPr>
+        <w:t>Path (xpath)</w:t>
+      </w:r>
+    </w:p>
+    <w:p>
+      <w:pPr>
+        <w:rPr>
+          <w:lang w:val="en-US"/>
+        </w:rPr>
+      </w:pPr>
+      <w:r>
+        <w:rPr>
+          <w:lang w:val="en-US"/>
+        </w:rPr>
+        <w:t>InputParserDescriptor (descriptor that resolves the user input)</w:t>
+      </w:r>
+    </w:p>
+    <w:p>
+      <w:pPr>
+        <w:rPr>
+          <w:lang w:val="en-US"/>
+        </w:rPr>
+      </w:pPr>
+    </w:p>
+    <w:p>
+      <w:pPr>
+        <w:rPr>
+          <w:lang w:val="en-US"/>
+        </w:rPr>
+      </w:pPr>
+    </w:p>
+    <w:p>
+      <w:pPr>
+        <w:pStyle w:val="Rubrik1"/>
+        <w:rPr>
+          <w:rStyle w:val="Starkbetoning"/>
+          <w:color w:val="2F5496" w:themeColor="accent1" w:themeShade="BF"/>
+        </w:rPr>
+      </w:pPr>
+      <w:r>
+        <w:rPr>
+          <w:lang w:val="en-US"/>
+        </w:rPr>
+        <w:t>A complete list of triggers and their properties</w:t>
+      </w:r>
+    </w:p>
+    <w:p>
+      <w:pPr>
+        <w:rPr>
+          <w:lang w:val="en-US"/>
+        </w:rPr>
+      </w:pPr>
+    </w:p>
+    <w:p>
+      <w:pPr>
+        <w:rPr>
+          <w:lang w:val="en-US"/>
+        </w:rPr>
+      </w:pPr>
+    </w:p>
+    <w:p>
+      <w:pPr>
+        <w:rPr>
+          <w:lang w:val="en-US"/>
+        </w:rPr>
+      </w:pPr>
+    </w:p>
+    <w:p>
+      <w:pPr>
+        <w:rPr>
+          <w:lang w:val="en-US"/>
+        </w:rPr>
+      </w:pPr>
+    </w:p>
+    <w:p>
+      <w:pPr>
+        <w:rPr>
+          <w:lang w:val="en-US"/>
+        </w:rPr>
+      </w:pPr>
+    </w:p>
+    <w:p>
+      <w:pPr>
+        <w:rPr>
+          <w:lang w:val="en-US"/>
+        </w:rPr>
+      </w:pPr>
     </w:p>
     <w:sectPr>
       <w:pgSz w:w="11906" w:h="16838"/>
@@ -931,7 +2675,7 @@
       <w:lvlText w:val=""/>
       <w:lvlJc w:val="left"/>
       <w:pPr>
-        <w:ind w:left="720" w:hanging="360"/>
+        <w:ind w:left="360" w:hanging="360"/>
       </w:pPr>
       <w:rPr>
         <w:rFonts w:ascii="Wingdings" w:hAnsi="Wingdings" w:hint="default"/>
@@ -943,7 +2687,7 @@
       <w:lvlText w:val="o"/>
       <w:lvlJc w:val="left"/>
       <w:pPr>
-        <w:ind w:left="1440" w:hanging="360"/>
+        <w:ind w:left="1080" w:hanging="360"/>
       </w:pPr>
       <w:rPr>
         <w:rFonts w:ascii="Courier New" w:hAnsi="Courier New" w:cs="Courier New" w:hint="default"/>
@@ -955,7 +2699,7 @@
       <w:lvlText w:val=""/>
       <w:lvlJc w:val="left"/>
       <w:pPr>
-        <w:ind w:left="2160" w:hanging="360"/>
+        <w:ind w:left="1800" w:hanging="360"/>
       </w:pPr>
       <w:rPr>
         <w:rFonts w:ascii="Wingdings" w:hAnsi="Wingdings" w:hint="default"/>
@@ -967,7 +2711,7 @@
       <w:lvlText w:val=""/>
       <w:lvlJc w:val="left"/>
       <w:pPr>
-        <w:ind w:left="2880" w:hanging="360"/>
+        <w:ind w:left="2520" w:hanging="360"/>
       </w:pPr>
       <w:rPr>
         <w:rFonts w:ascii="Symbol" w:hAnsi="Symbol" w:hint="default"/>
@@ -979,7 +2723,7 @@
       <w:lvlText w:val="o"/>
       <w:lvlJc w:val="left"/>
       <w:pPr>
-        <w:ind w:left="3600" w:hanging="360"/>
+        <w:ind w:left="3240" w:hanging="360"/>
       </w:pPr>
       <w:rPr>
         <w:rFonts w:ascii="Courier New" w:hAnsi="Courier New" w:cs="Courier New" w:hint="default"/>
@@ -991,7 +2735,7 @@
       <w:lvlText w:val=""/>
       <w:lvlJc w:val="left"/>
       <w:pPr>
-        <w:ind w:left="4320" w:hanging="360"/>
+        <w:ind w:left="3960" w:hanging="360"/>
       </w:pPr>
       <w:rPr>
         <w:rFonts w:ascii="Wingdings" w:hAnsi="Wingdings" w:hint="default"/>
@@ -1003,7 +2747,7 @@
       <w:lvlText w:val=""/>
       <w:lvlJc w:val="left"/>
       <w:pPr>
-        <w:ind w:left="5040" w:hanging="360"/>
+        <w:ind w:left="4680" w:hanging="360"/>
       </w:pPr>
       <w:rPr>
         <w:rFonts w:ascii="Symbol" w:hAnsi="Symbol" w:hint="default"/>
@@ -1015,7 +2759,7 @@
       <w:lvlText w:val="o"/>
       <w:lvlJc w:val="left"/>
       <w:pPr>
-        <w:ind w:left="5760" w:hanging="360"/>
+        <w:ind w:left="5400" w:hanging="360"/>
       </w:pPr>
       <w:rPr>
         <w:rFonts w:ascii="Courier New" w:hAnsi="Courier New" w:cs="Courier New" w:hint="default"/>
@@ -1027,7 +2771,120 @@
       <w:lvlText w:val=""/>
       <w:lvlJc w:val="left"/>
       <w:pPr>
-        <w:ind w:left="6480" w:hanging="360"/>
+        <w:ind w:left="6120" w:hanging="360"/>
+      </w:pPr>
+      <w:rPr>
+        <w:rFonts w:ascii="Wingdings" w:hAnsi="Wingdings" w:hint="default"/>
+      </w:rPr>
+    </w:lvl>
+  </w:abstractNum>
+  <w:abstractNum w:abstractNumId="1" w15:restartNumberingAfterBreak="0">
+    <w:nsid w:val="76545075"/>
+    <w:multiLevelType w:val="hybridMultilevel"/>
+    <w:tmpl w:val="C02281A4"/>
+    <w:lvl w:ilvl="0" w:tplc="041D000F">
+      <w:start w:val="1"/>
+      <w:numFmt w:val="decimal"/>
+      <w:lvlText w:val="%1."/>
+      <w:lvlJc w:val="left"/>
+      <w:pPr>
+        <w:ind w:left="360" w:hanging="360"/>
+      </w:pPr>
+      <w:rPr>
+        <w:rFonts w:hint="default"/>
+      </w:rPr>
+    </w:lvl>
+    <w:lvl w:ilvl="1" w:tplc="041D0003" w:tentative="1">
+      <w:start w:val="1"/>
+      <w:numFmt w:val="bullet"/>
+      <w:lvlText w:val="o"/>
+      <w:lvlJc w:val="left"/>
+      <w:pPr>
+        <w:ind w:left="1080" w:hanging="360"/>
+      </w:pPr>
+      <w:rPr>
+        <w:rFonts w:ascii="Courier New" w:hAnsi="Courier New" w:cs="Courier New" w:hint="default"/>
+      </w:rPr>
+    </w:lvl>
+    <w:lvl w:ilvl="2" w:tplc="041D0005" w:tentative="1">
+      <w:start w:val="1"/>
+      <w:numFmt w:val="bullet"/>
+      <w:lvlText w:val=""/>
+      <w:lvlJc w:val="left"/>
+      <w:pPr>
+        <w:ind w:left="1800" w:hanging="360"/>
+      </w:pPr>
+      <w:rPr>
+        <w:rFonts w:ascii="Wingdings" w:hAnsi="Wingdings" w:hint="default"/>
+      </w:rPr>
+    </w:lvl>
+    <w:lvl w:ilvl="3" w:tplc="041D0001" w:tentative="1">
+      <w:start w:val="1"/>
+      <w:numFmt w:val="bullet"/>
+      <w:lvlText w:val=""/>
+      <w:lvlJc w:val="left"/>
+      <w:pPr>
+        <w:ind w:left="2520" w:hanging="360"/>
+      </w:pPr>
+      <w:rPr>
+        <w:rFonts w:ascii="Symbol" w:hAnsi="Symbol" w:hint="default"/>
+      </w:rPr>
+    </w:lvl>
+    <w:lvl w:ilvl="4" w:tplc="041D0003" w:tentative="1">
+      <w:start w:val="1"/>
+      <w:numFmt w:val="bullet"/>
+      <w:lvlText w:val="o"/>
+      <w:lvlJc w:val="left"/>
+      <w:pPr>
+        <w:ind w:left="3240" w:hanging="360"/>
+      </w:pPr>
+      <w:rPr>
+        <w:rFonts w:ascii="Courier New" w:hAnsi="Courier New" w:cs="Courier New" w:hint="default"/>
+      </w:rPr>
+    </w:lvl>
+    <w:lvl w:ilvl="5" w:tplc="041D0005" w:tentative="1">
+      <w:start w:val="1"/>
+      <w:numFmt w:val="bullet"/>
+      <w:lvlText w:val=""/>
+      <w:lvlJc w:val="left"/>
+      <w:pPr>
+        <w:ind w:left="3960" w:hanging="360"/>
+      </w:pPr>
+      <w:rPr>
+        <w:rFonts w:ascii="Wingdings" w:hAnsi="Wingdings" w:hint="default"/>
+      </w:rPr>
+    </w:lvl>
+    <w:lvl w:ilvl="6" w:tplc="041D0001" w:tentative="1">
+      <w:start w:val="1"/>
+      <w:numFmt w:val="bullet"/>
+      <w:lvlText w:val=""/>
+      <w:lvlJc w:val="left"/>
+      <w:pPr>
+        <w:ind w:left="4680" w:hanging="360"/>
+      </w:pPr>
+      <w:rPr>
+        <w:rFonts w:ascii="Symbol" w:hAnsi="Symbol" w:hint="default"/>
+      </w:rPr>
+    </w:lvl>
+    <w:lvl w:ilvl="7" w:tplc="041D0003" w:tentative="1">
+      <w:start w:val="1"/>
+      <w:numFmt w:val="bullet"/>
+      <w:lvlText w:val="o"/>
+      <w:lvlJc w:val="left"/>
+      <w:pPr>
+        <w:ind w:left="5400" w:hanging="360"/>
+      </w:pPr>
+      <w:rPr>
+        <w:rFonts w:ascii="Courier New" w:hAnsi="Courier New" w:cs="Courier New" w:hint="default"/>
+      </w:rPr>
+    </w:lvl>
+    <w:lvl w:ilvl="8" w:tplc="041D0005" w:tentative="1">
+      <w:start w:val="1"/>
+      <w:numFmt w:val="bullet"/>
+      <w:lvlText w:val=""/>
+      <w:lvlJc w:val="left"/>
+      <w:pPr>
+        <w:ind w:left="6120" w:hanging="360"/>
       </w:pPr>
       <w:rPr>
         <w:rFonts w:ascii="Wingdings" w:hAnsi="Wingdings" w:hint="default"/>
@@ -1036,6 +2893,9 @@
   </w:abstractNum>
   <w:num w:numId="1">
     <w:abstractNumId w:val="0"/>
+  </w:num>
+  <w:num w:numId="2">
+    <w:abstractNumId w:val="1"/>
   </w:num>
 </w:numbering>
 </file>
@@ -1163,6 +3023,7 @@
     <w:lsdException w:name="HTML Sample" w:semiHidden="1" w:unhideWhenUsed="1"/>
     <w:lsdException w:name="HTML Typewriter" w:semiHidden="1" w:unhideWhenUsed="1"/>
     <w:lsdException w:name="HTML Variable" w:semiHidden="1" w:unhideWhenUsed="1"/>
+    <w:lsdException w:name="Normal Table" w:semiHidden="1" w:unhideWhenUsed="1"/>
     <w:lsdException w:name="annotation subject" w:semiHidden="1" w:unhideWhenUsed="1"/>
     <w:lsdException w:name="No List" w:semiHidden="1" w:unhideWhenUsed="1"/>
     <w:lsdException w:name="Outline List 1" w:semiHidden="1" w:unhideWhenUsed="1"/>
@@ -1209,8 +3070,10 @@
     <w:lsdException w:name="Table Subtle 2" w:semiHidden="1" w:unhideWhenUsed="1"/>
     <w:lsdException w:name="Table Web 1" w:semiHidden="1" w:unhideWhenUsed="1"/>
     <w:lsdException w:name="Table Web 2" w:semiHidden="1" w:unhideWhenUsed="1"/>
+    <w:lsdException w:name="Table Web 3" w:semiHidden="1" w:unhideWhenUsed="1"/>
     <w:lsdException w:name="Balloon Text" w:semiHidden="1" w:unhideWhenUsed="1"/>
     <w:lsdException w:name="Table Grid" w:uiPriority="39"/>
+    <w:lsdException w:name="Table Theme" w:semiHidden="1" w:unhideWhenUsed="1"/>
     <w:lsdException w:name="Placeholder Text" w:semiHidden="1"/>
     <w:lsdException w:name="No Spacing" w:uiPriority="1" w:qFormat="1"/>
     <w:lsdException w:name="Light Shading" w:uiPriority="60"/>

</xml_diff>